<commit_message>
update: analysis report update
</commit_message>
<xml_diff>
--- a/Analysis Report.docx
+++ b/Analysis Report.docx
@@ -294,7 +294,7 @@
           <w:rFonts w:asciiTheme="majorHAnsi" w:hAnsiTheme="majorHAnsi" w:cstheme="majorHAnsi"/>
         </w:rPr>
         <w:lastRenderedPageBreak/>
-        <w:t>Use statistical techniques (regression, correlation analysis) to assess variable impact.</w:t>
+        <w:t>Use advanced statistical techniques (SVR, correlation analysis, time series analysis) to assess variable impact</w:t>
       </w:r>
     </w:p>
     <w:p>
@@ -432,16 +432,283 @@
           <w:b/>
           <w:bCs/>
         </w:rPr>
-        <w:t xml:space="preserve">Campaign Spending and Performance </w:t>
+        <w:t>Support Vector Regression (SVR) Analysis</w:t>
       </w:r>
     </w:p>
     <w:p>
       <w:pPr>
         <w:numPr>
           <w:ilvl w:val="0"/>
-          <w:numId w:val="10"/>
+          <w:numId w:val="21"/>
         </w:numPr>
+        <w:spacing w:after="0" w:line="360" w:lineRule="auto"/>
+        <w:rPr>
+          <w:rFonts w:asciiTheme="majorHAnsi" w:hAnsiTheme="majorHAnsi" w:cstheme="majorHAnsi"/>
+        </w:rPr>
+      </w:pPr>
+      <w:r>
+        <w:rPr>
+          <w:rFonts w:asciiTheme="majorHAnsi" w:hAnsiTheme="majorHAnsi" w:cstheme="majorHAnsi"/>
+        </w:rPr>
+        <w:t>SVR model outperformed decision tree analysis in predictive accuracy</w:t>
+      </w:r>
+    </w:p>
+    <w:p>
+      <w:pPr>
+        <w:numPr>
+          <w:ilvl w:val="0"/>
+          <w:numId w:val="21"/>
+        </w:numPr>
+        <w:spacing w:after="0" w:line="360" w:lineRule="auto"/>
+        <w:rPr>
+          <w:rFonts w:asciiTheme="majorHAnsi" w:hAnsiTheme="majorHAnsi" w:cstheme="majorHAnsi"/>
+        </w:rPr>
+      </w:pPr>
+      <w:r>
+        <w:rPr>
+          <w:rFonts w:asciiTheme="majorHAnsi" w:hAnsiTheme="majorHAnsi" w:cstheme="majorHAnsi"/>
+        </w:rPr>
+        <w:t>Critical Finding: Orders have the most significant impact on ROI, more than any other campaign variable</w:t>
+      </w:r>
+    </w:p>
+    <w:p>
+      <w:pPr>
+        <w:numPr>
+          <w:ilvl w:val="0"/>
+          <w:numId w:val="21"/>
+        </w:numPr>
+        <w:spacing w:after="0" w:line="360" w:lineRule="auto"/>
+        <w:rPr>
+          <w:rFonts w:asciiTheme="majorHAnsi" w:hAnsiTheme="majorHAnsi" w:cstheme="majorHAnsi"/>
+        </w:rPr>
+      </w:pPr>
+      <w:r>
+        <w:rPr>
+          <w:rFonts w:asciiTheme="majorHAnsi" w:hAnsiTheme="majorHAnsi" w:cstheme="majorHAnsi"/>
+        </w:rPr>
+        <w:t xml:space="preserve">This validates the importance of conversion-focused metrics over </w:t>
+      </w:r>
+      <w:r>
+        <w:rPr>
+          <w:rFonts w:asciiTheme="majorHAnsi" w:hAnsiTheme="majorHAnsi" w:cstheme="majorHAnsi"/>
+        </w:rPr>
+        <w:t>other</w:t>
+      </w:r>
+      <w:r>
+        <w:rPr>
+          <w:rFonts w:asciiTheme="majorHAnsi" w:hAnsiTheme="majorHAnsi" w:cstheme="majorHAnsi"/>
+        </w:rPr>
+        <w:t xml:space="preserve"> metrics like clicks and impressions</w:t>
+      </w:r>
+    </w:p>
+    <w:p>
+      <w:pPr>
         <w:spacing w:line="360" w:lineRule="auto"/>
+        <w:rPr>
+          <w:rFonts w:asciiTheme="majorHAnsi" w:hAnsiTheme="majorHAnsi" w:cstheme="majorHAnsi"/>
+          <w:b/>
+          <w:bCs/>
+        </w:rPr>
+      </w:pPr>
+      <w:r>
+        <w:rPr>
+          <w:rFonts w:asciiTheme="majorHAnsi" w:hAnsiTheme="majorHAnsi" w:cstheme="majorHAnsi"/>
+          <w:b/>
+          <w:bCs/>
+        </w:rPr>
+        <w:t>Orders Performance by Campaign Category</w:t>
+      </w:r>
+    </w:p>
+    <w:p>
+      <w:pPr>
+        <w:numPr>
+          <w:ilvl w:val="0"/>
+          <w:numId w:val="22"/>
+        </w:numPr>
+        <w:spacing w:after="0" w:line="360" w:lineRule="auto"/>
+        <w:rPr>
+          <w:rFonts w:asciiTheme="majorHAnsi" w:hAnsiTheme="majorHAnsi" w:cstheme="majorHAnsi"/>
+        </w:rPr>
+      </w:pPr>
+      <w:r>
+        <w:rPr>
+          <w:rFonts w:asciiTheme="majorHAnsi" w:hAnsiTheme="majorHAnsi" w:cstheme="majorHAnsi"/>
+        </w:rPr>
+        <w:t>Social Media: Generates the lowest average orders per campaign across all categories</w:t>
+      </w:r>
+    </w:p>
+    <w:p>
+      <w:pPr>
+        <w:numPr>
+          <w:ilvl w:val="0"/>
+          <w:numId w:val="22"/>
+        </w:numPr>
+        <w:spacing w:after="0" w:line="360" w:lineRule="auto"/>
+        <w:rPr>
+          <w:rFonts w:asciiTheme="majorHAnsi" w:hAnsiTheme="majorHAnsi" w:cstheme="majorHAnsi"/>
+        </w:rPr>
+      </w:pPr>
+      <w:r>
+        <w:rPr>
+          <w:rFonts w:asciiTheme="majorHAnsi" w:hAnsiTheme="majorHAnsi" w:cstheme="majorHAnsi"/>
+        </w:rPr>
+        <w:t>Influencer: Delivers the highest average orders per campaign, significantly outperforming all other categories</w:t>
+      </w:r>
+    </w:p>
+    <w:p>
+      <w:pPr>
+        <w:numPr>
+          <w:ilvl w:val="0"/>
+          <w:numId w:val="22"/>
+        </w:numPr>
+        <w:spacing w:after="0" w:line="360" w:lineRule="auto"/>
+        <w:rPr>
+          <w:rFonts w:asciiTheme="majorHAnsi" w:hAnsiTheme="majorHAnsi" w:cstheme="majorHAnsi"/>
+        </w:rPr>
+      </w:pPr>
+      <w:r>
+        <w:rPr>
+          <w:rFonts w:asciiTheme="majorHAnsi" w:hAnsiTheme="majorHAnsi" w:cstheme="majorHAnsi"/>
+        </w:rPr>
+        <w:t>This order generation disparity directly explains the ROI performance differences between categories</w:t>
+      </w:r>
+    </w:p>
+    <w:p>
+      <w:pPr>
+        <w:spacing w:line="360" w:lineRule="auto"/>
+        <w:rPr>
+          <w:rFonts w:asciiTheme="majorHAnsi" w:hAnsiTheme="majorHAnsi" w:cstheme="majorHAnsi"/>
+          <w:b/>
+          <w:bCs/>
+        </w:rPr>
+      </w:pPr>
+    </w:p>
+    <w:p>
+      <w:pPr>
+        <w:spacing w:line="360" w:lineRule="auto"/>
+        <w:rPr>
+          <w:rFonts w:asciiTheme="majorHAnsi" w:hAnsiTheme="majorHAnsi" w:cstheme="majorHAnsi"/>
+          <w:b/>
+          <w:bCs/>
+        </w:rPr>
+      </w:pPr>
+      <w:r>
+        <w:rPr>
+          <w:rFonts w:asciiTheme="majorHAnsi" w:hAnsiTheme="majorHAnsi" w:cstheme="majorHAnsi"/>
+          <w:b/>
+          <w:bCs/>
+        </w:rPr>
+        <w:t>Time Series Analysis Insights</w:t>
+      </w:r>
+    </w:p>
+    <w:p>
+      <w:pPr>
+        <w:numPr>
+          <w:ilvl w:val="0"/>
+          <w:numId w:val="23"/>
+        </w:numPr>
+        <w:spacing w:after="0" w:line="360" w:lineRule="auto"/>
+        <w:rPr>
+          <w:rFonts w:asciiTheme="majorHAnsi" w:hAnsiTheme="majorHAnsi" w:cstheme="majorHAnsi"/>
+        </w:rPr>
+      </w:pPr>
+      <w:r>
+        <w:rPr>
+          <w:rFonts w:asciiTheme="majorHAnsi" w:hAnsiTheme="majorHAnsi" w:cstheme="majorHAnsi"/>
+        </w:rPr>
+        <w:t>High Spend, Low Revenue Periods: Directly correlated with heavy focus on social media campaigns</w:t>
+      </w:r>
+    </w:p>
+    <w:p>
+      <w:pPr>
+        <w:numPr>
+          <w:ilvl w:val="0"/>
+          <w:numId w:val="23"/>
+        </w:numPr>
+        <w:spacing w:after="0" w:line="360" w:lineRule="auto"/>
+        <w:rPr>
+          <w:rFonts w:asciiTheme="majorHAnsi" w:hAnsiTheme="majorHAnsi" w:cstheme="majorHAnsi"/>
+        </w:rPr>
+      </w:pPr>
+      <w:r>
+        <w:rPr>
+          <w:rFonts w:asciiTheme="majorHAnsi" w:hAnsiTheme="majorHAnsi" w:cstheme="majorHAnsi"/>
+        </w:rPr>
+        <w:lastRenderedPageBreak/>
+        <w:t>Revenue Spikes: Occurred during periods when budget was allocated to other campaign categories (Media, Influencer, Search)</w:t>
+      </w:r>
+    </w:p>
+    <w:p>
+      <w:pPr>
+        <w:numPr>
+          <w:ilvl w:val="0"/>
+          <w:numId w:val="23"/>
+        </w:numPr>
+        <w:spacing w:after="0" w:line="360" w:lineRule="auto"/>
+        <w:rPr>
+          <w:rFonts w:asciiTheme="majorHAnsi" w:hAnsiTheme="majorHAnsi" w:cstheme="majorHAnsi"/>
+        </w:rPr>
+      </w:pPr>
+      <w:r>
+        <w:rPr>
+          <w:rFonts w:asciiTheme="majorHAnsi" w:hAnsiTheme="majorHAnsi" w:cstheme="majorHAnsi"/>
+        </w:rPr>
+        <w:t>Spending Patterns: Periods of exclusive social media focus resulted in the worst ROI performance</w:t>
+      </w:r>
+    </w:p>
+    <w:p>
+      <w:pPr>
+        <w:numPr>
+          <w:ilvl w:val="0"/>
+          <w:numId w:val="23"/>
+        </w:numPr>
+        <w:spacing w:after="0" w:line="360" w:lineRule="auto"/>
+        <w:rPr>
+          <w:rFonts w:asciiTheme="majorHAnsi" w:hAnsiTheme="majorHAnsi" w:cstheme="majorHAnsi"/>
+        </w:rPr>
+      </w:pPr>
+      <w:r>
+        <w:rPr>
+          <w:rFonts w:asciiTheme="majorHAnsi" w:hAnsiTheme="majorHAnsi" w:cstheme="majorHAnsi"/>
+        </w:rPr>
+        <w:t>Temporal Validation: Confirms that social media campaigns consistently underperform across different time periods</w:t>
+      </w:r>
+    </w:p>
+    <w:p>
+      <w:pPr>
+        <w:spacing w:line="360" w:lineRule="auto"/>
+        <w:ind w:left="360"/>
+        <w:rPr>
+          <w:rFonts w:asciiTheme="majorHAnsi" w:hAnsiTheme="majorHAnsi" w:cstheme="majorHAnsi"/>
+          <w:b/>
+          <w:bCs/>
+        </w:rPr>
+      </w:pPr>
+      <w:r>
+        <w:rPr>
+          <w:rFonts w:asciiTheme="majorHAnsi" w:hAnsiTheme="majorHAnsi" w:cstheme="majorHAnsi"/>
+          <w:b/>
+          <w:bCs/>
+        </w:rPr>
+        <w:t>Campaign Spending and Performance</w:t>
+      </w:r>
+      <w:r>
+        <w:rPr>
+          <w:rFonts w:asciiTheme="majorHAnsi" w:hAnsiTheme="majorHAnsi" w:cstheme="majorHAnsi"/>
+          <w:b/>
+          <w:bCs/>
+        </w:rPr>
+        <w:t xml:space="preserve"> </w:t>
+      </w:r>
+    </w:p>
+    <w:p>
+      <w:pPr>
+        <w:pStyle w:val="ListParagraph"/>
+        <w:numPr>
+          <w:ilvl w:val="0"/>
+          <w:numId w:val="27"/>
+        </w:numPr>
+        <w:spacing w:after="0" w:line="360" w:lineRule="auto"/>
         <w:rPr>
           <w:rFonts w:asciiTheme="majorHAnsi" w:hAnsiTheme="majorHAnsi" w:cstheme="majorHAnsi"/>
         </w:rPr>
@@ -457,9 +724,9 @@
       <w:pPr>
         <w:numPr>
           <w:ilvl w:val="0"/>
-          <w:numId w:val="10"/>
+          <w:numId w:val="27"/>
         </w:numPr>
-        <w:spacing w:line="360" w:lineRule="auto"/>
+        <w:spacing w:after="0" w:line="360" w:lineRule="auto"/>
         <w:rPr>
           <w:rFonts w:asciiTheme="majorHAnsi" w:hAnsiTheme="majorHAnsi" w:cstheme="majorHAnsi"/>
         </w:rPr>
@@ -475,9 +742,9 @@
       <w:pPr>
         <w:numPr>
           <w:ilvl w:val="0"/>
-          <w:numId w:val="10"/>
+          <w:numId w:val="27"/>
         </w:numPr>
-        <w:spacing w:line="360" w:lineRule="auto"/>
+        <w:spacing w:after="0" w:line="360" w:lineRule="auto"/>
         <w:rPr>
           <w:rFonts w:asciiTheme="majorHAnsi" w:hAnsiTheme="majorHAnsi" w:cstheme="majorHAnsi"/>
         </w:rPr>
@@ -493,9 +760,9 @@
       <w:pPr>
         <w:numPr>
           <w:ilvl w:val="0"/>
-          <w:numId w:val="10"/>
+          <w:numId w:val="27"/>
         </w:numPr>
-        <w:spacing w:line="360" w:lineRule="auto"/>
+        <w:spacing w:after="0" w:line="360" w:lineRule="auto"/>
         <w:rPr>
           <w:rFonts w:asciiTheme="majorHAnsi" w:hAnsiTheme="majorHAnsi" w:cstheme="majorHAnsi"/>
         </w:rPr>
@@ -511,9 +778,9 @@
       <w:pPr>
         <w:numPr>
           <w:ilvl w:val="0"/>
-          <w:numId w:val="10"/>
+          <w:numId w:val="27"/>
         </w:numPr>
-        <w:spacing w:line="360" w:lineRule="auto"/>
+        <w:spacing w:after="0" w:line="360" w:lineRule="auto"/>
         <w:rPr>
           <w:rFonts w:asciiTheme="majorHAnsi" w:hAnsiTheme="majorHAnsi" w:cstheme="majorHAnsi"/>
         </w:rPr>
@@ -549,10 +816,11 @@
         <w:tblLook w:val="04A0" w:firstRow="1" w:lastRow="0" w:firstColumn="1" w:lastColumn="0" w:noHBand="0" w:noVBand="1"/>
       </w:tblPr>
       <w:tblGrid>
-        <w:gridCol w:w="2160"/>
-        <w:gridCol w:w="2160"/>
-        <w:gridCol w:w="2160"/>
-        <w:gridCol w:w="2160"/>
+        <w:gridCol w:w="1813"/>
+        <w:gridCol w:w="1898"/>
+        <w:gridCol w:w="1898"/>
+        <w:gridCol w:w="1752"/>
+        <w:gridCol w:w="1495"/>
       </w:tblGrid>
       <w:tr>
         <w:trPr>
@@ -561,7 +829,7 @@
         <w:tc>
           <w:tcPr>
             <w:cnfStyle w:val="001000000000" w:firstRow="0" w:lastRow="0" w:firstColumn="1" w:lastColumn="0" w:oddVBand="0" w:evenVBand="0" w:oddHBand="0" w:evenHBand="0" w:firstRowFirstColumn="0" w:firstRowLastColumn="0" w:lastRowFirstColumn="0" w:lastRowLastColumn="0"/>
-            <w:tcW w:w="2160" w:type="dxa"/>
+            <w:tcW w:w="1813" w:type="dxa"/>
           </w:tcPr>
           <w:p>
             <w:pPr>
@@ -580,7 +848,7 @@
         </w:tc>
         <w:tc>
           <w:tcPr>
-            <w:tcW w:w="2160" w:type="dxa"/>
+            <w:tcW w:w="1898" w:type="dxa"/>
           </w:tcPr>
           <w:p>
             <w:pPr>
@@ -600,7 +868,7 @@
         </w:tc>
         <w:tc>
           <w:tcPr>
-            <w:tcW w:w="2160" w:type="dxa"/>
+            <w:tcW w:w="1898" w:type="dxa"/>
           </w:tcPr>
           <w:p>
             <w:pPr>
@@ -620,7 +888,7 @@
         </w:tc>
         <w:tc>
           <w:tcPr>
-            <w:tcW w:w="2160" w:type="dxa"/>
+            <w:tcW w:w="1752" w:type="dxa"/>
           </w:tcPr>
           <w:p>
             <w:pPr>
@@ -638,6 +906,26 @@
             </w:r>
           </w:p>
         </w:tc>
+        <w:tc>
+          <w:tcPr>
+            <w:tcW w:w="1495" w:type="dxa"/>
+          </w:tcPr>
+          <w:p>
+            <w:pPr>
+              <w:spacing w:line="360" w:lineRule="auto"/>
+              <w:cnfStyle w:val="100000000000" w:firstRow="1" w:lastRow="0" w:firstColumn="0" w:lastColumn="0" w:oddVBand="0" w:evenVBand="0" w:oddHBand="0" w:evenHBand="0" w:firstRowFirstColumn="0" w:firstRowLastColumn="0" w:lastRowFirstColumn="0" w:lastRowLastColumn="0"/>
+              <w:rPr>
+                <w:rFonts w:asciiTheme="majorHAnsi" w:hAnsiTheme="majorHAnsi" w:cstheme="majorHAnsi"/>
+              </w:rPr>
+            </w:pPr>
+            <w:r>
+              <w:rPr>
+                <w:rFonts w:asciiTheme="majorHAnsi" w:hAnsiTheme="majorHAnsi" w:cstheme="majorHAnsi"/>
+              </w:rPr>
+              <w:t>Avg Orders per Campaign</w:t>
+            </w:r>
+          </w:p>
+        </w:tc>
       </w:tr>
       <w:tr>
         <w:trPr>
@@ -646,7 +934,7 @@
         <w:tc>
           <w:tcPr>
             <w:cnfStyle w:val="001000000000" w:firstRow="0" w:lastRow="0" w:firstColumn="1" w:lastColumn="0" w:oddVBand="0" w:evenVBand="0" w:oddHBand="0" w:evenHBand="0" w:firstRowFirstColumn="0" w:firstRowLastColumn="0" w:lastRowFirstColumn="0" w:lastRowLastColumn="0"/>
-            <w:tcW w:w="2160" w:type="dxa"/>
+            <w:tcW w:w="1813" w:type="dxa"/>
           </w:tcPr>
           <w:p>
             <w:pPr>
@@ -665,7 +953,7 @@
         </w:tc>
         <w:tc>
           <w:tcPr>
-            <w:tcW w:w="2160" w:type="dxa"/>
+            <w:tcW w:w="1898" w:type="dxa"/>
           </w:tcPr>
           <w:p>
             <w:pPr>
@@ -685,7 +973,7 @@
         </w:tc>
         <w:tc>
           <w:tcPr>
-            <w:tcW w:w="2160" w:type="dxa"/>
+            <w:tcW w:w="1898" w:type="dxa"/>
           </w:tcPr>
           <w:p>
             <w:pPr>
@@ -705,7 +993,234 @@
         </w:tc>
         <w:tc>
           <w:tcPr>
-            <w:tcW w:w="2160" w:type="dxa"/>
+            <w:tcW w:w="1752" w:type="dxa"/>
+          </w:tcPr>
+          <w:p>
+            <w:pPr>
+              <w:spacing w:line="360" w:lineRule="auto"/>
+              <w:cnfStyle w:val="000000100000" w:firstRow="0" w:lastRow="0" w:firstColumn="0" w:lastColumn="0" w:oddVBand="0" w:evenVBand="0" w:oddHBand="1" w:evenHBand="0" w:firstRowFirstColumn="0" w:firstRowLastColumn="0" w:lastRowFirstColumn="0" w:lastRowLastColumn="0"/>
+              <w:rPr>
+                <w:rFonts w:asciiTheme="majorHAnsi" w:hAnsiTheme="majorHAnsi" w:cstheme="majorHAnsi"/>
+              </w:rPr>
+            </w:pPr>
+            <w:r>
+              <w:rPr>
+                <w:rFonts w:asciiTheme="majorHAnsi" w:hAnsiTheme="majorHAnsi" w:cstheme="majorHAnsi"/>
+              </w:rPr>
+              <w:t>Medium</w:t>
+            </w:r>
+          </w:p>
+        </w:tc>
+        <w:tc>
+          <w:tcPr>
+            <w:tcW w:w="1495" w:type="dxa"/>
+          </w:tcPr>
+          <w:p>
+            <w:pPr>
+              <w:spacing w:line="360" w:lineRule="auto"/>
+              <w:cnfStyle w:val="000000100000" w:firstRow="0" w:lastRow="0" w:firstColumn="0" w:lastColumn="0" w:oddVBand="0" w:evenVBand="0" w:oddHBand="1" w:evenHBand="0" w:firstRowFirstColumn="0" w:firstRowLastColumn="0" w:lastRowFirstColumn="0" w:lastRowLastColumn="0"/>
+              <w:rPr>
+                <w:rFonts w:asciiTheme="majorHAnsi" w:hAnsiTheme="majorHAnsi" w:cstheme="majorHAnsi"/>
+              </w:rPr>
+            </w:pPr>
+            <w:r>
+              <w:rPr>
+                <w:rFonts w:asciiTheme="majorHAnsi" w:hAnsiTheme="majorHAnsi" w:cstheme="majorHAnsi"/>
+              </w:rPr>
+              <w:t>High</w:t>
+            </w:r>
+          </w:p>
+        </w:tc>
+      </w:tr>
+      <w:tr>
+        <w:tc>
+          <w:tcPr>
+            <w:cnfStyle w:val="001000000000" w:firstRow="0" w:lastRow="0" w:firstColumn="1" w:lastColumn="0" w:oddVBand="0" w:evenVBand="0" w:oddHBand="0" w:evenHBand="0" w:firstRowFirstColumn="0" w:firstRowLastColumn="0" w:lastRowFirstColumn="0" w:lastRowLastColumn="0"/>
+            <w:tcW w:w="1813" w:type="dxa"/>
+          </w:tcPr>
+          <w:p>
+            <w:pPr>
+              <w:spacing w:line="360" w:lineRule="auto"/>
+              <w:rPr>
+                <w:rFonts w:asciiTheme="majorHAnsi" w:hAnsiTheme="majorHAnsi" w:cstheme="majorHAnsi"/>
+              </w:rPr>
+            </w:pPr>
+            <w:r>
+              <w:rPr>
+                <w:rFonts w:asciiTheme="majorHAnsi" w:hAnsiTheme="majorHAnsi" w:cstheme="majorHAnsi"/>
+              </w:rPr>
+              <w:t>Media</w:t>
+            </w:r>
+          </w:p>
+        </w:tc>
+        <w:tc>
+          <w:tcPr>
+            <w:tcW w:w="1898" w:type="dxa"/>
+          </w:tcPr>
+          <w:p>
+            <w:pPr>
+              <w:spacing w:line="360" w:lineRule="auto"/>
+              <w:cnfStyle w:val="000000000000" w:firstRow="0" w:lastRow="0" w:firstColumn="0" w:lastColumn="0" w:oddVBand="0" w:evenVBand="0" w:oddHBand="0" w:evenHBand="0" w:firstRowFirstColumn="0" w:firstRowLastColumn="0" w:lastRowFirstColumn="0" w:lastRowLastColumn="0"/>
+              <w:rPr>
+                <w:rFonts w:asciiTheme="majorHAnsi" w:hAnsiTheme="majorHAnsi" w:cstheme="majorHAnsi"/>
+              </w:rPr>
+            </w:pPr>
+            <w:r>
+              <w:rPr>
+                <w:rFonts w:asciiTheme="majorHAnsi" w:hAnsiTheme="majorHAnsi" w:cstheme="majorHAnsi"/>
+              </w:rPr>
+              <w:t>Medium</w:t>
+            </w:r>
+          </w:p>
+        </w:tc>
+        <w:tc>
+          <w:tcPr>
+            <w:tcW w:w="1898" w:type="dxa"/>
+          </w:tcPr>
+          <w:p>
+            <w:pPr>
+              <w:spacing w:line="360" w:lineRule="auto"/>
+              <w:cnfStyle w:val="000000000000" w:firstRow="0" w:lastRow="0" w:firstColumn="0" w:lastColumn="0" w:oddVBand="0" w:evenVBand="0" w:oddHBand="0" w:evenHBand="0" w:firstRowFirstColumn="0" w:firstRowLastColumn="0" w:lastRowFirstColumn="0" w:lastRowLastColumn="0"/>
+              <w:rPr>
+                <w:rFonts w:asciiTheme="majorHAnsi" w:hAnsiTheme="majorHAnsi" w:cstheme="majorHAnsi"/>
+              </w:rPr>
+            </w:pPr>
+            <w:r>
+              <w:rPr>
+                <w:rFonts w:asciiTheme="majorHAnsi" w:hAnsiTheme="majorHAnsi" w:cstheme="majorHAnsi"/>
+              </w:rPr>
+              <w:t>High</w:t>
+            </w:r>
+          </w:p>
+        </w:tc>
+        <w:tc>
+          <w:tcPr>
+            <w:tcW w:w="1752" w:type="dxa"/>
+          </w:tcPr>
+          <w:p>
+            <w:pPr>
+              <w:spacing w:line="360" w:lineRule="auto"/>
+              <w:cnfStyle w:val="000000000000" w:firstRow="0" w:lastRow="0" w:firstColumn="0" w:lastColumn="0" w:oddVBand="0" w:evenVBand="0" w:oddHBand="0" w:evenHBand="0" w:firstRowFirstColumn="0" w:firstRowLastColumn="0" w:lastRowFirstColumn="0" w:lastRowLastColumn="0"/>
+              <w:rPr>
+                <w:rFonts w:asciiTheme="majorHAnsi" w:hAnsiTheme="majorHAnsi" w:cstheme="majorHAnsi"/>
+              </w:rPr>
+            </w:pPr>
+            <w:r>
+              <w:rPr>
+                <w:rFonts w:asciiTheme="majorHAnsi" w:hAnsiTheme="majorHAnsi" w:cstheme="majorHAnsi"/>
+              </w:rPr>
+              <w:t>Low</w:t>
+            </w:r>
+          </w:p>
+        </w:tc>
+        <w:tc>
+          <w:tcPr>
+            <w:tcW w:w="1495" w:type="dxa"/>
+          </w:tcPr>
+          <w:p>
+            <w:pPr>
+              <w:spacing w:line="360" w:lineRule="auto"/>
+              <w:cnfStyle w:val="000000000000" w:firstRow="0" w:lastRow="0" w:firstColumn="0" w:lastColumn="0" w:oddVBand="0" w:evenVBand="0" w:oddHBand="0" w:evenHBand="0" w:firstRowFirstColumn="0" w:firstRowLastColumn="0" w:lastRowFirstColumn="0" w:lastRowLastColumn="0"/>
+              <w:rPr>
+                <w:rFonts w:asciiTheme="majorHAnsi" w:hAnsiTheme="majorHAnsi" w:cstheme="majorHAnsi"/>
+              </w:rPr>
+            </w:pPr>
+            <w:r>
+              <w:rPr>
+                <w:rFonts w:asciiTheme="majorHAnsi" w:hAnsiTheme="majorHAnsi" w:cstheme="majorHAnsi"/>
+              </w:rPr>
+              <w:t>Medium-high</w:t>
+            </w:r>
+          </w:p>
+        </w:tc>
+      </w:tr>
+      <w:tr>
+        <w:trPr>
+          <w:cnfStyle w:val="000000100000" w:firstRow="0" w:lastRow="0" w:firstColumn="0" w:lastColumn="0" w:oddVBand="0" w:evenVBand="0" w:oddHBand="1" w:evenHBand="0" w:firstRowFirstColumn="0" w:firstRowLastColumn="0" w:lastRowFirstColumn="0" w:lastRowLastColumn="0"/>
+        </w:trPr>
+        <w:tc>
+          <w:tcPr>
+            <w:cnfStyle w:val="001000000000" w:firstRow="0" w:lastRow="0" w:firstColumn="1" w:lastColumn="0" w:oddVBand="0" w:evenVBand="0" w:oddHBand="0" w:evenHBand="0" w:firstRowFirstColumn="0" w:firstRowLastColumn="0" w:lastRowFirstColumn="0" w:lastRowLastColumn="0"/>
+            <w:tcW w:w="1813" w:type="dxa"/>
+          </w:tcPr>
+          <w:p>
+            <w:pPr>
+              <w:spacing w:line="360" w:lineRule="auto"/>
+              <w:rPr>
+                <w:rFonts w:asciiTheme="majorHAnsi" w:hAnsiTheme="majorHAnsi" w:cstheme="majorHAnsi"/>
+              </w:rPr>
+            </w:pPr>
+            <w:r>
+              <w:rPr>
+                <w:rFonts w:asciiTheme="majorHAnsi" w:hAnsiTheme="majorHAnsi" w:cstheme="majorHAnsi"/>
+              </w:rPr>
+              <w:t>Search</w:t>
+            </w:r>
+          </w:p>
+        </w:tc>
+        <w:tc>
+          <w:tcPr>
+            <w:tcW w:w="1898" w:type="dxa"/>
+          </w:tcPr>
+          <w:p>
+            <w:pPr>
+              <w:spacing w:line="360" w:lineRule="auto"/>
+              <w:cnfStyle w:val="000000100000" w:firstRow="0" w:lastRow="0" w:firstColumn="0" w:lastColumn="0" w:oddVBand="0" w:evenVBand="0" w:oddHBand="1" w:evenHBand="0" w:firstRowFirstColumn="0" w:firstRowLastColumn="0" w:lastRowFirstColumn="0" w:lastRowLastColumn="0"/>
+              <w:rPr>
+                <w:rFonts w:asciiTheme="majorHAnsi" w:hAnsiTheme="majorHAnsi" w:cstheme="majorHAnsi"/>
+              </w:rPr>
+            </w:pPr>
+            <w:r>
+              <w:rPr>
+                <w:rFonts w:asciiTheme="majorHAnsi" w:hAnsiTheme="majorHAnsi" w:cstheme="majorHAnsi"/>
+              </w:rPr>
+              <w:t>Medium</w:t>
+            </w:r>
+          </w:p>
+        </w:tc>
+        <w:tc>
+          <w:tcPr>
+            <w:tcW w:w="1898" w:type="dxa"/>
+          </w:tcPr>
+          <w:p>
+            <w:pPr>
+              <w:spacing w:line="360" w:lineRule="auto"/>
+              <w:cnfStyle w:val="000000100000" w:firstRow="0" w:lastRow="0" w:firstColumn="0" w:lastColumn="0" w:oddVBand="0" w:evenVBand="0" w:oddHBand="1" w:evenHBand="0" w:firstRowFirstColumn="0" w:firstRowLastColumn="0" w:lastRowFirstColumn="0" w:lastRowLastColumn="0"/>
+              <w:rPr>
+                <w:rFonts w:asciiTheme="majorHAnsi" w:hAnsiTheme="majorHAnsi" w:cstheme="majorHAnsi"/>
+              </w:rPr>
+            </w:pPr>
+            <w:r>
+              <w:rPr>
+                <w:rFonts w:asciiTheme="majorHAnsi" w:hAnsiTheme="majorHAnsi" w:cstheme="majorHAnsi"/>
+              </w:rPr>
+              <w:t>Medium</w:t>
+            </w:r>
+          </w:p>
+        </w:tc>
+        <w:tc>
+          <w:tcPr>
+            <w:tcW w:w="1752" w:type="dxa"/>
+          </w:tcPr>
+          <w:p>
+            <w:pPr>
+              <w:spacing w:line="360" w:lineRule="auto"/>
+              <w:cnfStyle w:val="000000100000" w:firstRow="0" w:lastRow="0" w:firstColumn="0" w:lastColumn="0" w:oddVBand="0" w:evenVBand="0" w:oddHBand="1" w:evenHBand="0" w:firstRowFirstColumn="0" w:firstRowLastColumn="0" w:lastRowFirstColumn="0" w:lastRowLastColumn="0"/>
+              <w:rPr>
+                <w:rFonts w:asciiTheme="majorHAnsi" w:hAnsiTheme="majorHAnsi" w:cstheme="majorHAnsi"/>
+              </w:rPr>
+            </w:pPr>
+            <w:r>
+              <w:rPr>
+                <w:rFonts w:asciiTheme="majorHAnsi" w:hAnsiTheme="majorHAnsi" w:cstheme="majorHAnsi"/>
+              </w:rPr>
+              <w:t>High</w:t>
+            </w:r>
+          </w:p>
+        </w:tc>
+        <w:tc>
+          <w:tcPr>
+            <w:tcW w:w="1495" w:type="dxa"/>
           </w:tcPr>
           <w:p>
             <w:pPr>
@@ -728,7 +1243,7 @@
         <w:tc>
           <w:tcPr>
             <w:cnfStyle w:val="001000000000" w:firstRow="0" w:lastRow="0" w:firstColumn="1" w:lastColumn="0" w:oddVBand="0" w:evenVBand="0" w:oddHBand="0" w:evenHBand="0" w:firstRowFirstColumn="0" w:firstRowLastColumn="0" w:lastRowFirstColumn="0" w:lastRowLastColumn="0"/>
-            <w:tcW w:w="2160" w:type="dxa"/>
+            <w:tcW w:w="1813" w:type="dxa"/>
           </w:tcPr>
           <w:p>
             <w:pPr>
@@ -741,13 +1256,13 @@
               <w:rPr>
                 <w:rFonts w:asciiTheme="majorHAnsi" w:hAnsiTheme="majorHAnsi" w:cstheme="majorHAnsi"/>
               </w:rPr>
-              <w:t>Media</w:t>
+              <w:t>Social Media</w:t>
             </w:r>
           </w:p>
         </w:tc>
         <w:tc>
           <w:tcPr>
-            <w:tcW w:w="2160" w:type="dxa"/>
+            <w:tcW w:w="1898" w:type="dxa"/>
           </w:tcPr>
           <w:p>
             <w:pPr>
@@ -761,13 +1276,33 @@
               <w:rPr>
                 <w:rFonts w:asciiTheme="majorHAnsi" w:hAnsiTheme="majorHAnsi" w:cstheme="majorHAnsi"/>
               </w:rPr>
-              <w:t>Medium</w:t>
+              <w:t>Low</w:t>
             </w:r>
           </w:p>
         </w:tc>
         <w:tc>
           <w:tcPr>
-            <w:tcW w:w="2160" w:type="dxa"/>
+            <w:tcW w:w="1898" w:type="dxa"/>
+          </w:tcPr>
+          <w:p>
+            <w:pPr>
+              <w:spacing w:line="360" w:lineRule="auto"/>
+              <w:cnfStyle w:val="000000000000" w:firstRow="0" w:lastRow="0" w:firstColumn="0" w:lastColumn="0" w:oddVBand="0" w:evenVBand="0" w:oddHBand="0" w:evenHBand="0" w:firstRowFirstColumn="0" w:firstRowLastColumn="0" w:lastRowFirstColumn="0" w:lastRowLastColumn="0"/>
+              <w:rPr>
+                <w:rFonts w:asciiTheme="majorHAnsi" w:hAnsiTheme="majorHAnsi" w:cstheme="majorHAnsi"/>
+              </w:rPr>
+            </w:pPr>
+            <w:r>
+              <w:rPr>
+                <w:rFonts w:asciiTheme="majorHAnsi" w:hAnsiTheme="majorHAnsi" w:cstheme="majorHAnsi"/>
+              </w:rPr>
+              <w:t>Low</w:t>
+            </w:r>
+          </w:p>
+        </w:tc>
+        <w:tc>
+          <w:tcPr>
+            <w:tcW w:w="1752" w:type="dxa"/>
           </w:tcPr>
           <w:p>
             <w:pPr>
@@ -787,7 +1322,7 @@
         </w:tc>
         <w:tc>
           <w:tcPr>
-            <w:tcW w:w="2160" w:type="dxa"/>
+            <w:tcW w:w="1495" w:type="dxa"/>
           </w:tcPr>
           <w:p>
             <w:pPr>
@@ -806,175 +1341,6 @@
           </w:p>
         </w:tc>
       </w:tr>
-      <w:tr>
-        <w:trPr>
-          <w:cnfStyle w:val="000000100000" w:firstRow="0" w:lastRow="0" w:firstColumn="0" w:lastColumn="0" w:oddVBand="0" w:evenVBand="0" w:oddHBand="1" w:evenHBand="0" w:firstRowFirstColumn="0" w:firstRowLastColumn="0" w:lastRowFirstColumn="0" w:lastRowLastColumn="0"/>
-        </w:trPr>
-        <w:tc>
-          <w:tcPr>
-            <w:cnfStyle w:val="001000000000" w:firstRow="0" w:lastRow="0" w:firstColumn="1" w:lastColumn="0" w:oddVBand="0" w:evenVBand="0" w:oddHBand="0" w:evenHBand="0" w:firstRowFirstColumn="0" w:firstRowLastColumn="0" w:lastRowFirstColumn="0" w:lastRowLastColumn="0"/>
-            <w:tcW w:w="2160" w:type="dxa"/>
-          </w:tcPr>
-          <w:p>
-            <w:pPr>
-              <w:spacing w:line="360" w:lineRule="auto"/>
-              <w:rPr>
-                <w:rFonts w:asciiTheme="majorHAnsi" w:hAnsiTheme="majorHAnsi" w:cstheme="majorHAnsi"/>
-              </w:rPr>
-            </w:pPr>
-            <w:r>
-              <w:rPr>
-                <w:rFonts w:asciiTheme="majorHAnsi" w:hAnsiTheme="majorHAnsi" w:cstheme="majorHAnsi"/>
-              </w:rPr>
-              <w:t>Search</w:t>
-            </w:r>
-          </w:p>
-        </w:tc>
-        <w:tc>
-          <w:tcPr>
-            <w:tcW w:w="2160" w:type="dxa"/>
-          </w:tcPr>
-          <w:p>
-            <w:pPr>
-              <w:spacing w:line="360" w:lineRule="auto"/>
-              <w:cnfStyle w:val="000000100000" w:firstRow="0" w:lastRow="0" w:firstColumn="0" w:lastColumn="0" w:oddVBand="0" w:evenVBand="0" w:oddHBand="1" w:evenHBand="0" w:firstRowFirstColumn="0" w:firstRowLastColumn="0" w:lastRowFirstColumn="0" w:lastRowLastColumn="0"/>
-              <w:rPr>
-                <w:rFonts w:asciiTheme="majorHAnsi" w:hAnsiTheme="majorHAnsi" w:cstheme="majorHAnsi"/>
-              </w:rPr>
-            </w:pPr>
-            <w:r>
-              <w:rPr>
-                <w:rFonts w:asciiTheme="majorHAnsi" w:hAnsiTheme="majorHAnsi" w:cstheme="majorHAnsi"/>
-              </w:rPr>
-              <w:t>Medium</w:t>
-            </w:r>
-          </w:p>
-        </w:tc>
-        <w:tc>
-          <w:tcPr>
-            <w:tcW w:w="2160" w:type="dxa"/>
-          </w:tcPr>
-          <w:p>
-            <w:pPr>
-              <w:spacing w:line="360" w:lineRule="auto"/>
-              <w:cnfStyle w:val="000000100000" w:firstRow="0" w:lastRow="0" w:firstColumn="0" w:lastColumn="0" w:oddVBand="0" w:evenVBand="0" w:oddHBand="1" w:evenHBand="0" w:firstRowFirstColumn="0" w:firstRowLastColumn="0" w:lastRowFirstColumn="0" w:lastRowLastColumn="0"/>
-              <w:rPr>
-                <w:rFonts w:asciiTheme="majorHAnsi" w:hAnsiTheme="majorHAnsi" w:cstheme="majorHAnsi"/>
-              </w:rPr>
-            </w:pPr>
-            <w:r>
-              <w:rPr>
-                <w:rFonts w:asciiTheme="majorHAnsi" w:hAnsiTheme="majorHAnsi" w:cstheme="majorHAnsi"/>
-              </w:rPr>
-              <w:t>Medium</w:t>
-            </w:r>
-          </w:p>
-        </w:tc>
-        <w:tc>
-          <w:tcPr>
-            <w:tcW w:w="2160" w:type="dxa"/>
-          </w:tcPr>
-          <w:p>
-            <w:pPr>
-              <w:spacing w:line="360" w:lineRule="auto"/>
-              <w:cnfStyle w:val="000000100000" w:firstRow="0" w:lastRow="0" w:firstColumn="0" w:lastColumn="0" w:oddVBand="0" w:evenVBand="0" w:oddHBand="1" w:evenHBand="0" w:firstRowFirstColumn="0" w:firstRowLastColumn="0" w:lastRowFirstColumn="0" w:lastRowLastColumn="0"/>
-              <w:rPr>
-                <w:rFonts w:asciiTheme="majorHAnsi" w:hAnsiTheme="majorHAnsi" w:cstheme="majorHAnsi"/>
-              </w:rPr>
-            </w:pPr>
-            <w:r>
-              <w:rPr>
-                <w:rFonts w:asciiTheme="majorHAnsi" w:hAnsiTheme="majorHAnsi" w:cstheme="majorHAnsi"/>
-              </w:rPr>
-              <w:t>High</w:t>
-            </w:r>
-          </w:p>
-        </w:tc>
-      </w:tr>
-      <w:tr>
-        <w:tc>
-          <w:tcPr>
-            <w:cnfStyle w:val="001000000000" w:firstRow="0" w:lastRow="0" w:firstColumn="1" w:lastColumn="0" w:oddVBand="0" w:evenVBand="0" w:oddHBand="0" w:evenHBand="0" w:firstRowFirstColumn="0" w:firstRowLastColumn="0" w:lastRowFirstColumn="0" w:lastRowLastColumn="0"/>
-            <w:tcW w:w="2160" w:type="dxa"/>
-          </w:tcPr>
-          <w:p>
-            <w:pPr>
-              <w:spacing w:line="360" w:lineRule="auto"/>
-              <w:rPr>
-                <w:rFonts w:asciiTheme="majorHAnsi" w:hAnsiTheme="majorHAnsi" w:cstheme="majorHAnsi"/>
-              </w:rPr>
-            </w:pPr>
-            <w:proofErr w:type="gramStart"/>
-            <w:r>
-              <w:rPr>
-                <w:rFonts w:asciiTheme="majorHAnsi" w:hAnsiTheme="majorHAnsi" w:cstheme="majorHAnsi"/>
-              </w:rPr>
-              <w:t>Social Media</w:t>
-            </w:r>
-            <w:proofErr w:type="gramEnd"/>
-          </w:p>
-        </w:tc>
-        <w:tc>
-          <w:tcPr>
-            <w:tcW w:w="2160" w:type="dxa"/>
-          </w:tcPr>
-          <w:p>
-            <w:pPr>
-              <w:spacing w:line="360" w:lineRule="auto"/>
-              <w:cnfStyle w:val="000000000000" w:firstRow="0" w:lastRow="0" w:firstColumn="0" w:lastColumn="0" w:oddVBand="0" w:evenVBand="0" w:oddHBand="0" w:evenHBand="0" w:firstRowFirstColumn="0" w:firstRowLastColumn="0" w:lastRowFirstColumn="0" w:lastRowLastColumn="0"/>
-              <w:rPr>
-                <w:rFonts w:asciiTheme="majorHAnsi" w:hAnsiTheme="majorHAnsi" w:cstheme="majorHAnsi"/>
-              </w:rPr>
-            </w:pPr>
-            <w:r>
-              <w:rPr>
-                <w:rFonts w:asciiTheme="majorHAnsi" w:hAnsiTheme="majorHAnsi" w:cstheme="majorHAnsi"/>
-              </w:rPr>
-              <w:t>Low</w:t>
-            </w:r>
-          </w:p>
-        </w:tc>
-        <w:tc>
-          <w:tcPr>
-            <w:tcW w:w="2160" w:type="dxa"/>
-          </w:tcPr>
-          <w:p>
-            <w:pPr>
-              <w:spacing w:line="360" w:lineRule="auto"/>
-              <w:cnfStyle w:val="000000000000" w:firstRow="0" w:lastRow="0" w:firstColumn="0" w:lastColumn="0" w:oddVBand="0" w:evenVBand="0" w:oddHBand="0" w:evenHBand="0" w:firstRowFirstColumn="0" w:firstRowLastColumn="0" w:lastRowFirstColumn="0" w:lastRowLastColumn="0"/>
-              <w:rPr>
-                <w:rFonts w:asciiTheme="majorHAnsi" w:hAnsiTheme="majorHAnsi" w:cstheme="majorHAnsi"/>
-              </w:rPr>
-            </w:pPr>
-            <w:r>
-              <w:rPr>
-                <w:rFonts w:asciiTheme="majorHAnsi" w:hAnsiTheme="majorHAnsi" w:cstheme="majorHAnsi"/>
-              </w:rPr>
-              <w:t>Low</w:t>
-            </w:r>
-          </w:p>
-        </w:tc>
-        <w:tc>
-          <w:tcPr>
-            <w:tcW w:w="2160" w:type="dxa"/>
-          </w:tcPr>
-          <w:p>
-            <w:pPr>
-              <w:spacing w:line="360" w:lineRule="auto"/>
-              <w:cnfStyle w:val="000000000000" w:firstRow="0" w:lastRow="0" w:firstColumn="0" w:lastColumn="0" w:oddVBand="0" w:evenVBand="0" w:oddHBand="0" w:evenHBand="0" w:firstRowFirstColumn="0" w:firstRowLastColumn="0" w:lastRowFirstColumn="0" w:lastRowLastColumn="0"/>
-              <w:rPr>
-                <w:rFonts w:asciiTheme="majorHAnsi" w:hAnsiTheme="majorHAnsi" w:cstheme="majorHAnsi"/>
-              </w:rPr>
-            </w:pPr>
-            <w:r>
-              <w:rPr>
-                <w:rFonts w:asciiTheme="majorHAnsi" w:hAnsiTheme="majorHAnsi" w:cstheme="majorHAnsi"/>
-              </w:rPr>
-              <w:t>High</w:t>
-            </w:r>
-          </w:p>
-        </w:tc>
-      </w:tr>
     </w:tbl>
     <w:p>
       <w:pPr>
@@ -987,7 +1353,6 @@
         <w:rPr>
           <w:rFonts w:asciiTheme="majorHAnsi" w:hAnsiTheme="majorHAnsi" w:cstheme="majorHAnsi"/>
         </w:rPr>
-        <w:lastRenderedPageBreak/>
         <w:br/>
       </w:r>
       <w:r>
@@ -1005,7 +1370,7 @@
           <w:ilvl w:val="0"/>
           <w:numId w:val="12"/>
         </w:numPr>
-        <w:spacing w:line="360" w:lineRule="auto"/>
+        <w:spacing w:after="0" w:line="360" w:lineRule="auto"/>
         <w:rPr>
           <w:rFonts w:asciiTheme="majorHAnsi" w:hAnsiTheme="majorHAnsi" w:cstheme="majorHAnsi"/>
         </w:rPr>
@@ -1031,7 +1396,7 @@
           <w:ilvl w:val="0"/>
           <w:numId w:val="12"/>
         </w:numPr>
-        <w:spacing w:line="360" w:lineRule="auto"/>
+        <w:spacing w:after="0" w:line="360" w:lineRule="auto"/>
         <w:rPr>
           <w:rFonts w:asciiTheme="majorHAnsi" w:hAnsiTheme="majorHAnsi" w:cstheme="majorHAnsi"/>
         </w:rPr>
@@ -1048,21 +1413,7 @@
         <w:rPr>
           <w:rFonts w:asciiTheme="majorHAnsi" w:hAnsiTheme="majorHAnsi" w:cstheme="majorHAnsi"/>
         </w:rPr>
-        <w:t xml:space="preserve"> </w:t>
-      </w:r>
-      <w:proofErr w:type="spellStart"/>
-      <w:r>
-        <w:rPr>
-          <w:rFonts w:asciiTheme="majorHAnsi" w:hAnsiTheme="majorHAnsi" w:cstheme="majorHAnsi"/>
-        </w:rPr>
-        <w:t>Google_Hot</w:t>
-      </w:r>
-      <w:proofErr w:type="spellEnd"/>
-      <w:r>
-        <w:rPr>
-          <w:rFonts w:asciiTheme="majorHAnsi" w:hAnsiTheme="majorHAnsi" w:cstheme="majorHAnsi"/>
-        </w:rPr>
-        <w:t xml:space="preserve"> campaign</w:t>
+        <w:t xml:space="preserve"> Google_Hot campaign</w:t>
       </w:r>
     </w:p>
     <w:p>
@@ -1071,7 +1422,7 @@
           <w:ilvl w:val="0"/>
           <w:numId w:val="12"/>
         </w:numPr>
-        <w:spacing w:line="360" w:lineRule="auto"/>
+        <w:spacing w:after="0" w:line="360" w:lineRule="auto"/>
         <w:rPr>
           <w:rFonts w:asciiTheme="majorHAnsi" w:hAnsiTheme="majorHAnsi" w:cstheme="majorHAnsi"/>
         </w:rPr>
@@ -1083,6 +1434,24 @@
           <w:bCs/>
         </w:rPr>
         <w:t>Social Media:</w:t>
+      </w:r>
+    </w:p>
+    <w:p>
+      <w:pPr>
+        <w:numPr>
+          <w:ilvl w:val="1"/>
+          <w:numId w:val="12"/>
+        </w:numPr>
+        <w:spacing w:after="0" w:line="360" w:lineRule="auto"/>
+        <w:rPr>
+          <w:rFonts w:asciiTheme="majorHAnsi" w:hAnsiTheme="majorHAnsi" w:cstheme="majorHAnsi"/>
+        </w:rPr>
+      </w:pPr>
+      <w:r>
+        <w:rPr>
+          <w:rFonts w:asciiTheme="majorHAnsi" w:hAnsiTheme="majorHAnsi" w:cstheme="majorHAnsi"/>
+        </w:rPr>
+        <w:t>Best ROI – Facebook Retargeting, Instagram Tier 1</w:t>
       </w:r>
     </w:p>
     <w:p>
@@ -1100,24 +1469,6 @@
         <w:rPr>
           <w:rFonts w:asciiTheme="majorHAnsi" w:hAnsiTheme="majorHAnsi" w:cstheme="majorHAnsi"/>
         </w:rPr>
-        <w:t>Best ROI – Facebook Retargeting, Instagram Tier 1</w:t>
-      </w:r>
-    </w:p>
-    <w:p>
-      <w:pPr>
-        <w:numPr>
-          <w:ilvl w:val="1"/>
-          <w:numId w:val="12"/>
-        </w:numPr>
-        <w:spacing w:line="360" w:lineRule="auto"/>
-        <w:rPr>
-          <w:rFonts w:asciiTheme="majorHAnsi" w:hAnsiTheme="majorHAnsi" w:cstheme="majorHAnsi"/>
-        </w:rPr>
-      </w:pPr>
-      <w:r>
-        <w:rPr>
-          <w:rFonts w:asciiTheme="majorHAnsi" w:hAnsiTheme="majorHAnsi" w:cstheme="majorHAnsi"/>
-        </w:rPr>
         <w:t>Best Conversion Rates – Facebook and Instagram Tier 1 campaigns</w:t>
       </w:r>
     </w:p>
@@ -1126,14 +1477,25 @@
         <w:spacing w:line="360" w:lineRule="auto"/>
         <w:rPr>
           <w:rFonts w:asciiTheme="majorHAnsi" w:hAnsiTheme="majorHAnsi" w:cstheme="majorHAnsi"/>
-        </w:rPr>
-      </w:pPr>
-      <w:r>
-        <w:rPr>
-          <w:rFonts w:asciiTheme="majorHAnsi" w:hAnsiTheme="majorHAnsi" w:cstheme="majorHAnsi"/>
           <w:b/>
           <w:bCs/>
         </w:rPr>
+      </w:pPr>
+    </w:p>
+    <w:p>
+      <w:pPr>
+        <w:spacing w:line="360" w:lineRule="auto"/>
+        <w:rPr>
+          <w:rFonts w:asciiTheme="majorHAnsi" w:hAnsiTheme="majorHAnsi" w:cstheme="majorHAnsi"/>
+        </w:rPr>
+      </w:pPr>
+      <w:r>
+        <w:rPr>
+          <w:rFonts w:asciiTheme="majorHAnsi" w:hAnsiTheme="majorHAnsi" w:cstheme="majorHAnsi"/>
+          <w:b/>
+          <w:bCs/>
+        </w:rPr>
+        <w:lastRenderedPageBreak/>
         <w:t>Reasons for Poor Social Media Performance</w:t>
       </w:r>
     </w:p>
@@ -1143,7 +1505,7 @@
           <w:ilvl w:val="0"/>
           <w:numId w:val="13"/>
         </w:numPr>
-        <w:spacing w:line="360" w:lineRule="auto"/>
+        <w:spacing w:after="0" w:line="360" w:lineRule="auto"/>
         <w:rPr>
           <w:rFonts w:asciiTheme="majorHAnsi" w:hAnsiTheme="majorHAnsi" w:cstheme="majorHAnsi"/>
         </w:rPr>
@@ -1185,7 +1547,7 @@
           <w:ilvl w:val="0"/>
           <w:numId w:val="13"/>
         </w:numPr>
-        <w:spacing w:line="360" w:lineRule="auto"/>
+        <w:spacing w:after="0" w:line="360" w:lineRule="auto"/>
         <w:rPr>
           <w:rFonts w:asciiTheme="majorHAnsi" w:hAnsiTheme="majorHAnsi" w:cstheme="majorHAnsi"/>
         </w:rPr>
@@ -1220,6 +1582,60 @@
         </w:rPr>
         <w:t xml:space="preserve"> making it less efficient.</w:t>
       </w:r>
+    </w:p>
+    <w:p>
+      <w:pPr>
+        <w:numPr>
+          <w:ilvl w:val="0"/>
+          <w:numId w:val="13"/>
+        </w:numPr>
+        <w:spacing w:after="0" w:line="360" w:lineRule="auto"/>
+        <w:rPr>
+          <w:rFonts w:asciiTheme="majorHAnsi" w:hAnsiTheme="majorHAnsi" w:cstheme="majorHAnsi"/>
+        </w:rPr>
+      </w:pPr>
+      <w:r>
+        <w:rPr>
+          <w:rFonts w:asciiTheme="majorHAnsi" w:hAnsiTheme="majorHAnsi" w:cstheme="majorHAnsi"/>
+        </w:rPr>
+        <w:t xml:space="preserve">Periods of high social media spending consistently correlate with revenue dips </w:t>
+      </w:r>
+    </w:p>
+    <w:p>
+      <w:pPr>
+        <w:numPr>
+          <w:ilvl w:val="0"/>
+          <w:numId w:val="13"/>
+        </w:numPr>
+        <w:spacing w:after="0" w:line="360" w:lineRule="auto"/>
+        <w:rPr>
+          <w:rFonts w:asciiTheme="majorHAnsi" w:hAnsiTheme="majorHAnsi" w:cstheme="majorHAnsi"/>
+        </w:rPr>
+      </w:pPr>
+      <w:r>
+        <w:rPr>
+          <w:rFonts w:asciiTheme="majorHAnsi" w:hAnsiTheme="majorHAnsi" w:cstheme="majorHAnsi"/>
+          <w:b/>
+          <w:bCs/>
+        </w:rPr>
+        <w:t xml:space="preserve"> </w:t>
+      </w:r>
+      <w:r>
+        <w:rPr>
+          <w:rFonts w:asciiTheme="majorHAnsi" w:hAnsiTheme="majorHAnsi" w:cstheme="majorHAnsi"/>
+        </w:rPr>
+        <w:t>Social media campaigns contribute least to the order generation that drives ROI</w:t>
+      </w:r>
+    </w:p>
+    <w:p>
+      <w:pPr>
+        <w:spacing w:line="360" w:lineRule="auto"/>
+        <w:rPr>
+          <w:rFonts w:asciiTheme="majorHAnsi" w:hAnsiTheme="majorHAnsi" w:cstheme="majorHAnsi"/>
+          <w:b/>
+          <w:bCs/>
+        </w:rPr>
+      </w:pPr>
     </w:p>
     <w:p>
       <w:pPr>
@@ -1255,21 +1671,7 @@
         <w:rPr>
           <w:rFonts w:asciiTheme="majorHAnsi" w:hAnsiTheme="majorHAnsi" w:cstheme="majorHAnsi"/>
         </w:rPr>
-        <w:t xml:space="preserve">Budgets were reallocated across categories in proportion </w:t>
-      </w:r>
-      <w:proofErr w:type="gramStart"/>
-      <w:r>
-        <w:rPr>
-          <w:rFonts w:asciiTheme="majorHAnsi" w:hAnsiTheme="majorHAnsi" w:cstheme="majorHAnsi"/>
-        </w:rPr>
-        <w:t>to</w:t>
-      </w:r>
-      <w:proofErr w:type="gramEnd"/>
-      <w:r>
-        <w:rPr>
-          <w:rFonts w:asciiTheme="majorHAnsi" w:hAnsiTheme="majorHAnsi" w:cstheme="majorHAnsi"/>
-        </w:rPr>
-        <w:t xml:space="preserve"> their ROI, with the highest budget assigned to the category with the highest ROI, and the lowest to the one with the lowest ROI. As a result, overall profit increased.</w:t>
+        <w:t>Budgets were reallocated across categories in proportion to their ROI, with the highest budget assigned to the category with the highest ROI, and the lowest to the one with the lowest ROI. As a result, overall profit increased.</w:t>
       </w:r>
     </w:p>
     <w:p>
@@ -1316,7 +1718,13 @@
     </w:p>
     <w:p>
       <w:pPr>
-        <w:spacing w:line="360" w:lineRule="auto"/>
+        <w:pStyle w:val="ListParagraph"/>
+        <w:numPr>
+          <w:ilvl w:val="0"/>
+          <w:numId w:val="29"/>
+        </w:numPr>
+        <w:spacing w:after="0" w:line="360" w:lineRule="auto"/>
+        <w:ind w:left="360"/>
         <w:rPr>
           <w:rFonts w:asciiTheme="majorHAnsi" w:hAnsiTheme="majorHAnsi" w:cstheme="majorHAnsi"/>
         </w:rPr>
@@ -1324,36 +1732,223 @@
       <w:r>
         <w:rPr>
           <w:rFonts w:asciiTheme="majorHAnsi" w:hAnsiTheme="majorHAnsi" w:cstheme="majorHAnsi"/>
-        </w:rPr>
-        <w:t>Strategic Recommendations:</w:t>
+          <w:b/>
+          <w:bCs/>
+        </w:rPr>
+        <w:t>Refocus Social Media Strategy:</w:t>
       </w:r>
       <w:r>
         <w:rPr>
           <w:rFonts w:asciiTheme="majorHAnsi" w:hAnsiTheme="majorHAnsi" w:cstheme="majorHAnsi"/>
         </w:rPr>
         <w:br/>
-        <w:t>1. Refocus Social Media Strategy:</w:t>
+        <w:t xml:space="preserve"> </w:t>
       </w:r>
       <w:r>
         <w:rPr>
           <w:rFonts w:asciiTheme="majorHAnsi" w:hAnsiTheme="majorHAnsi" w:cstheme="majorHAnsi"/>
         </w:rPr>
-        <w:br/>
-        <w:t xml:space="preserve">   - Conduct A/B testing to refine targeting.</w:t>
+        <w:t xml:space="preserve"> - </w:t>
       </w:r>
       <w:r>
         <w:rPr>
           <w:rFonts w:asciiTheme="majorHAnsi" w:hAnsiTheme="majorHAnsi" w:cstheme="majorHAnsi"/>
         </w:rPr>
-        <w:br/>
-        <w:t xml:space="preserve">   - Avoid high-spend campaigns with poor ROI unless targeting improves.</w:t>
+        <w:t>Drastically reduce</w:t>
       </w:r>
       <w:r>
         <w:rPr>
           <w:rFonts w:asciiTheme="majorHAnsi" w:hAnsiTheme="majorHAnsi" w:cstheme="majorHAnsi"/>
         </w:rPr>
-        <w:br/>
-        <w:t>2. Scale High-Performing Channels:</w:t>
+        <w:t xml:space="preserve"> social media budget allocation based on </w:t>
+      </w:r>
+      <w:r>
+        <w:rPr>
+          <w:rFonts w:asciiTheme="majorHAnsi" w:hAnsiTheme="majorHAnsi" w:cstheme="majorHAnsi"/>
+        </w:rPr>
+        <w:t>analysis</w:t>
+      </w:r>
+      <w:r>
+        <w:rPr>
+          <w:rFonts w:asciiTheme="majorHAnsi" w:hAnsiTheme="majorHAnsi" w:cstheme="majorHAnsi"/>
+        </w:rPr>
+        <w:t xml:space="preserve"> evidence </w:t>
+      </w:r>
+    </w:p>
+    <w:p>
+      <w:pPr>
+        <w:spacing w:after="0" w:line="360" w:lineRule="auto"/>
+        <w:ind w:left="450"/>
+        <w:rPr>
+          <w:rFonts w:asciiTheme="majorHAnsi" w:hAnsiTheme="majorHAnsi" w:cstheme="majorHAnsi"/>
+        </w:rPr>
+      </w:pPr>
+      <w:r>
+        <w:rPr>
+          <w:rFonts w:asciiTheme="majorHAnsi" w:hAnsiTheme="majorHAnsi" w:cstheme="majorHAnsi"/>
+        </w:rPr>
+        <w:t xml:space="preserve">- </w:t>
+      </w:r>
+      <w:r>
+        <w:rPr>
+          <w:rFonts w:asciiTheme="majorHAnsi" w:hAnsiTheme="majorHAnsi" w:cstheme="majorHAnsi"/>
+        </w:rPr>
+        <w:t xml:space="preserve">Conduct comprehensive A/B testing to refine targeting before any significant social media reinvestment </w:t>
+      </w:r>
+    </w:p>
+    <w:p>
+      <w:pPr>
+        <w:tabs>
+          <w:tab w:val="left" w:pos="450"/>
+          <w:tab w:val="left" w:pos="720"/>
+        </w:tabs>
+        <w:spacing w:after="0" w:line="360" w:lineRule="auto"/>
+        <w:ind w:left="450"/>
+        <w:rPr>
+          <w:rFonts w:asciiTheme="majorHAnsi" w:hAnsiTheme="majorHAnsi" w:cstheme="majorHAnsi"/>
+        </w:rPr>
+      </w:pPr>
+      <w:r>
+        <w:rPr>
+          <w:rFonts w:asciiTheme="majorHAnsi" w:hAnsiTheme="majorHAnsi" w:cstheme="majorHAnsi"/>
+        </w:rPr>
+        <w:t xml:space="preserve">- </w:t>
+      </w:r>
+      <w:r>
+        <w:rPr>
+          <w:rFonts w:asciiTheme="majorHAnsi" w:hAnsiTheme="majorHAnsi" w:cstheme="majorHAnsi"/>
+        </w:rPr>
+        <w:t>Consider pausing underperforming social campaigns entirely until targeting mprovements are validated</w:t>
+      </w:r>
+    </w:p>
+    <w:p>
+      <w:pPr>
+        <w:tabs>
+          <w:tab w:val="left" w:pos="720"/>
+        </w:tabs>
+        <w:spacing w:after="0" w:line="360" w:lineRule="auto"/>
+        <w:ind w:left="90"/>
+        <w:rPr>
+          <w:rFonts w:asciiTheme="majorHAnsi" w:hAnsiTheme="majorHAnsi" w:cstheme="majorHAnsi"/>
+          <w:b/>
+          <w:bCs/>
+        </w:rPr>
+      </w:pPr>
+      <w:r>
+        <w:rPr>
+          <w:rFonts w:asciiTheme="majorHAnsi" w:hAnsiTheme="majorHAnsi" w:cstheme="majorHAnsi"/>
+          <w:b/>
+          <w:bCs/>
+        </w:rPr>
+        <w:t xml:space="preserve">2. </w:t>
+      </w:r>
+      <w:r>
+        <w:rPr>
+          <w:rFonts w:asciiTheme="majorHAnsi" w:hAnsiTheme="majorHAnsi" w:cstheme="majorHAnsi"/>
+          <w:b/>
+          <w:bCs/>
+        </w:rPr>
+        <w:t>Scale High-Performing Channels:</w:t>
+      </w:r>
+    </w:p>
+    <w:p>
+      <w:pPr>
+        <w:spacing w:after="0" w:line="360" w:lineRule="auto"/>
+        <w:ind w:left="450"/>
+        <w:rPr>
+          <w:rFonts w:asciiTheme="majorHAnsi" w:hAnsiTheme="majorHAnsi" w:cstheme="majorHAnsi"/>
+        </w:rPr>
+      </w:pPr>
+      <w:r>
+        <w:rPr>
+          <w:rFonts w:asciiTheme="majorHAnsi" w:hAnsiTheme="majorHAnsi" w:cstheme="majorHAnsi"/>
+        </w:rPr>
+        <w:t xml:space="preserve"> </w:t>
+      </w:r>
+      <w:r>
+        <w:rPr>
+          <w:rFonts w:asciiTheme="majorHAnsi" w:hAnsiTheme="majorHAnsi" w:cstheme="majorHAnsi"/>
+        </w:rPr>
+        <w:t xml:space="preserve">- </w:t>
+      </w:r>
+      <w:r>
+        <w:rPr>
+          <w:rFonts w:asciiTheme="majorHAnsi" w:hAnsiTheme="majorHAnsi" w:cstheme="majorHAnsi"/>
+        </w:rPr>
+        <w:t>Scale influencer</w:t>
+      </w:r>
+      <w:r>
+        <w:rPr>
+          <w:rFonts w:asciiTheme="majorHAnsi" w:hAnsiTheme="majorHAnsi" w:cstheme="majorHAnsi"/>
+        </w:rPr>
+        <w:t xml:space="preserve"> and Media</w:t>
+      </w:r>
+      <w:r>
+        <w:rPr>
+          <w:rFonts w:asciiTheme="majorHAnsi" w:hAnsiTheme="majorHAnsi" w:cstheme="majorHAnsi"/>
+        </w:rPr>
+        <w:t xml:space="preserve"> campaigns given their superior average order generation per campaign </w:t>
+      </w:r>
+      <w:r>
+        <w:rPr>
+          <w:rFonts w:asciiTheme="majorHAnsi" w:hAnsiTheme="majorHAnsi" w:cstheme="majorHAnsi"/>
+        </w:rPr>
+        <w:t>and ROI</w:t>
+      </w:r>
+    </w:p>
+    <w:p>
+      <w:pPr>
+        <w:spacing w:after="0" w:line="360" w:lineRule="auto"/>
+        <w:ind w:left="450"/>
+        <w:rPr>
+          <w:rFonts w:asciiTheme="majorHAnsi" w:hAnsiTheme="majorHAnsi" w:cstheme="majorHAnsi"/>
+        </w:rPr>
+      </w:pPr>
+      <w:r>
+        <w:rPr>
+          <w:rFonts w:asciiTheme="majorHAnsi" w:hAnsiTheme="majorHAnsi" w:cstheme="majorHAnsi"/>
+        </w:rPr>
+        <w:t xml:space="preserve"> - </w:t>
+      </w:r>
+      <w:r>
+        <w:rPr>
+          <w:rFonts w:asciiTheme="majorHAnsi" w:hAnsiTheme="majorHAnsi" w:cstheme="majorHAnsi"/>
+        </w:rPr>
+        <w:t xml:space="preserve">Minimize social media allocation due to consistently lowest order performance </w:t>
+      </w:r>
+    </w:p>
+    <w:p>
+      <w:pPr>
+        <w:spacing w:after="0" w:line="360" w:lineRule="auto"/>
+        <w:ind w:firstLine="450"/>
+        <w:rPr>
+          <w:rFonts w:asciiTheme="majorHAnsi" w:hAnsiTheme="majorHAnsi" w:cstheme="majorHAnsi"/>
+        </w:rPr>
+      </w:pPr>
+      <w:r>
+        <w:rPr>
+          <w:rFonts w:asciiTheme="majorHAnsi" w:hAnsiTheme="majorHAnsi" w:cstheme="majorHAnsi"/>
+        </w:rPr>
+        <w:lastRenderedPageBreak/>
+        <w:t xml:space="preserve"> - </w:t>
+      </w:r>
+      <w:r>
+        <w:rPr>
+          <w:rFonts w:asciiTheme="majorHAnsi" w:hAnsiTheme="majorHAnsi" w:cstheme="majorHAnsi"/>
+        </w:rPr>
+        <w:t>Restructure KPIs to emphasize conversion metrics that directly correlate with</w:t>
+      </w:r>
+      <w:r>
+        <w:rPr>
+          <w:rFonts w:asciiTheme="majorHAnsi" w:hAnsiTheme="majorHAnsi" w:cstheme="majorHAnsi"/>
+        </w:rPr>
+        <w:t xml:space="preserve"> or impact</w:t>
+      </w:r>
+      <w:r>
+        <w:rPr>
+          <w:rFonts w:asciiTheme="majorHAnsi" w:hAnsiTheme="majorHAnsi" w:cstheme="majorHAnsi"/>
+        </w:rPr>
+        <w:t xml:space="preserve"> ROI</w:t>
       </w:r>
       <w:r>
         <w:rPr>
@@ -1364,57 +1959,73 @@
       <w:r>
         <w:rPr>
           <w:rFonts w:asciiTheme="majorHAnsi" w:hAnsiTheme="majorHAnsi" w:cstheme="majorHAnsi"/>
-        </w:rPr>
-        <w:lastRenderedPageBreak/>
-        <w:t xml:space="preserve">   - Prioritize Media and Influencer categories.</w:t>
+          <w:b/>
+          <w:bCs/>
+        </w:rPr>
+        <w:t>3. Budget Reallocation:</w:t>
+      </w:r>
+    </w:p>
+    <w:p>
+      <w:pPr>
+        <w:spacing w:after="0" w:line="360" w:lineRule="auto"/>
+        <w:ind w:left="450"/>
+        <w:rPr>
+          <w:rFonts w:asciiTheme="majorHAnsi" w:hAnsiTheme="majorHAnsi" w:cstheme="majorHAnsi"/>
+        </w:rPr>
+      </w:pPr>
+      <w:r>
+        <w:rPr>
+          <w:rFonts w:asciiTheme="majorHAnsi" w:hAnsiTheme="majorHAnsi" w:cstheme="majorHAnsi"/>
+          <w:b/>
+          <w:bCs/>
+        </w:rPr>
+        <w:t xml:space="preserve"> </w:t>
       </w:r>
       <w:r>
         <w:rPr>
           <w:rFonts w:asciiTheme="majorHAnsi" w:hAnsiTheme="majorHAnsi" w:cstheme="majorHAnsi"/>
         </w:rPr>
-        <w:br/>
-        <w:t xml:space="preserve">   - Replicate successful campaigns such as YouTube Blogger and </w:t>
-      </w:r>
-      <w:proofErr w:type="spellStart"/>
-      <w:r>
-        <w:rPr>
-          <w:rFonts w:asciiTheme="majorHAnsi" w:hAnsiTheme="majorHAnsi" w:cstheme="majorHAnsi"/>
-        </w:rPr>
-        <w:t>Google_Hot</w:t>
-      </w:r>
-      <w:proofErr w:type="spellEnd"/>
-      <w:r>
-        <w:rPr>
-          <w:rFonts w:asciiTheme="majorHAnsi" w:hAnsiTheme="majorHAnsi" w:cstheme="majorHAnsi"/>
-        </w:rPr>
-        <w:t>.</w:t>
+        <w:t xml:space="preserve">-- </w:t>
       </w:r>
       <w:r>
         <w:rPr>
           <w:rFonts w:asciiTheme="majorHAnsi" w:hAnsiTheme="majorHAnsi" w:cstheme="majorHAnsi"/>
         </w:rPr>
-        <w:br/>
-        <w:t>3. Budget Reallocation:</w:t>
+        <w:t xml:space="preserve">Immediately shift budget from social media to Media and Influencer categories </w:t>
+      </w:r>
+    </w:p>
+    <w:p>
+      <w:pPr>
+        <w:spacing w:after="0" w:line="360" w:lineRule="auto"/>
+        <w:ind w:left="450"/>
+        <w:rPr>
+          <w:rFonts w:asciiTheme="majorHAnsi" w:hAnsiTheme="majorHAnsi" w:cstheme="majorHAnsi"/>
+        </w:rPr>
+      </w:pPr>
+      <w:r>
+        <w:rPr>
+          <w:rFonts w:asciiTheme="majorHAnsi" w:hAnsiTheme="majorHAnsi" w:cstheme="majorHAnsi"/>
+        </w:rPr>
+        <w:t xml:space="preserve"> - </w:t>
       </w:r>
       <w:r>
         <w:rPr>
           <w:rFonts w:asciiTheme="majorHAnsi" w:hAnsiTheme="majorHAnsi" w:cstheme="majorHAnsi"/>
         </w:rPr>
-        <w:br/>
-        <w:t xml:space="preserve">   - Reinvest funds from inefficient social campaigns into high-ROI campaigns.</w:t>
+        <w:t>Replicate successful campaigns such as YouTube Blogger and Google_Hot with increased budgets</w:t>
       </w:r>
+    </w:p>
+    <w:p>
+      <w:pPr>
+        <w:spacing w:after="0" w:line="360" w:lineRule="auto"/>
+        <w:rPr>
+          <w:rFonts w:asciiTheme="majorHAnsi" w:hAnsiTheme="majorHAnsi" w:cstheme="majorHAnsi"/>
+        </w:rPr>
+      </w:pPr>
       <w:r>
         <w:rPr>
           <w:rFonts w:asciiTheme="majorHAnsi" w:hAnsiTheme="majorHAnsi" w:cstheme="majorHAnsi"/>
         </w:rPr>
-        <w:br/>
-        <w:t xml:space="preserve">   - Focus on quality leads over sheer click volume.</w:t>
-      </w:r>
-      <w:r>
-        <w:rPr>
-          <w:rFonts w:asciiTheme="majorHAnsi" w:hAnsiTheme="majorHAnsi" w:cstheme="majorHAnsi"/>
-        </w:rPr>
-        <w:br/>
         <w:t>4. Performance Monitoring:</w:t>
       </w:r>
       <w:r>
@@ -1422,7 +2033,24 @@
           <w:rFonts w:asciiTheme="majorHAnsi" w:hAnsiTheme="majorHAnsi" w:cstheme="majorHAnsi"/>
         </w:rPr>
         <w:br/>
-        <w:t xml:space="preserve">   - Regularly track KPIs (ROI, </w:t>
+      </w:r>
+      <w:r>
+        <w:rPr>
+          <w:rFonts w:asciiTheme="majorHAnsi" w:hAnsiTheme="majorHAnsi" w:cstheme="majorHAnsi"/>
+        </w:rPr>
+        <w:t xml:space="preserve"> </w:t>
+      </w:r>
+      <w:r>
+        <w:rPr>
+          <w:rFonts w:asciiTheme="majorHAnsi" w:hAnsiTheme="majorHAnsi" w:cstheme="majorHAnsi"/>
+        </w:rPr>
+        <w:tab/>
+      </w:r>
+      <w:r>
+        <w:rPr>
+          <w:rFonts w:asciiTheme="majorHAnsi" w:hAnsiTheme="majorHAnsi" w:cstheme="majorHAnsi"/>
+        </w:rPr>
+        <w:t xml:space="preserve">- Regularly track KPIs (ROI, </w:t>
       </w:r>
       <w:r>
         <w:rPr>
@@ -1443,19 +2071,64 @@
         <w:br/>
         <w:t>5. Customer Targeting:</w:t>
       </w:r>
+    </w:p>
+    <w:p>
+      <w:pPr>
+        <w:spacing w:after="0" w:line="360" w:lineRule="auto"/>
+        <w:ind w:firstLine="720"/>
+        <w:rPr>
+          <w:rFonts w:asciiTheme="majorHAnsi" w:hAnsiTheme="majorHAnsi" w:cstheme="majorHAnsi"/>
+        </w:rPr>
+      </w:pPr>
       <w:r>
         <w:rPr>
           <w:rFonts w:asciiTheme="majorHAnsi" w:hAnsiTheme="majorHAnsi" w:cstheme="majorHAnsi"/>
         </w:rPr>
-        <w:br/>
-        <w:t xml:space="preserve">   - Invest in deeper customer profiling for better segmentation and targeting.</w:t>
+        <w:t xml:space="preserve"> - </w:t>
       </w:r>
       <w:r>
         <w:rPr>
           <w:rFonts w:asciiTheme="majorHAnsi" w:hAnsiTheme="majorHAnsi" w:cstheme="majorHAnsi"/>
         </w:rPr>
-        <w:br/>
-        <w:t xml:space="preserve">   - Use demographic and behavioral data to align messages with the right audience.</w:t>
+        <w:t>Focus on</w:t>
+      </w:r>
+      <w:r>
+        <w:rPr>
+          <w:rFonts w:asciiTheme="majorHAnsi" w:hAnsiTheme="majorHAnsi" w:cstheme="majorHAnsi"/>
+        </w:rPr>
+        <w:t xml:space="preserve"> customer profiling efforts on characteristics that drive actual orders </w:t>
+      </w:r>
+    </w:p>
+    <w:p>
+      <w:pPr>
+        <w:spacing w:after="0" w:line="360" w:lineRule="auto"/>
+        <w:rPr>
+          <w:rFonts w:asciiTheme="majorHAnsi" w:hAnsiTheme="majorHAnsi" w:cstheme="majorHAnsi"/>
+        </w:rPr>
+      </w:pPr>
+      <w:r>
+        <w:rPr>
+          <w:rFonts w:asciiTheme="majorHAnsi" w:hAnsiTheme="majorHAnsi" w:cstheme="majorHAnsi"/>
+        </w:rPr>
+        <w:t xml:space="preserve"> </w:t>
+      </w:r>
+      <w:r>
+        <w:rPr>
+          <w:rFonts w:asciiTheme="majorHAnsi" w:hAnsiTheme="majorHAnsi" w:cstheme="majorHAnsi"/>
+        </w:rPr>
+        <w:tab/>
+      </w:r>
+      <w:r>
+        <w:rPr>
+          <w:rFonts w:asciiTheme="majorHAnsi" w:hAnsiTheme="majorHAnsi" w:cstheme="majorHAnsi"/>
+        </w:rPr>
+        <w:t xml:space="preserve">- </w:t>
+      </w:r>
+      <w:r>
+        <w:rPr>
+          <w:rFonts w:asciiTheme="majorHAnsi" w:hAnsiTheme="majorHAnsi" w:cstheme="majorHAnsi"/>
+        </w:rPr>
+        <w:t xml:space="preserve">Use behavioral data to identify high-conversion audience segments </w:t>
       </w:r>
     </w:p>
     <w:p>
@@ -1475,6 +2148,11 @@
     </w:p>
     <w:p>
       <w:pPr>
+        <w:pStyle w:val="ListParagraph"/>
+        <w:numPr>
+          <w:ilvl w:val="0"/>
+          <w:numId w:val="26"/>
+        </w:numPr>
         <w:spacing w:line="360" w:lineRule="auto"/>
         <w:rPr>
           <w:rFonts w:asciiTheme="majorHAnsi" w:hAnsiTheme="majorHAnsi" w:cstheme="majorHAnsi"/>
@@ -1484,14 +2162,64 @@
         <w:rPr>
           <w:rFonts w:asciiTheme="majorHAnsi" w:hAnsiTheme="majorHAnsi" w:cstheme="majorHAnsi"/>
         </w:rPr>
-        <w:t>- Implement decision tree analysis to validate findings.</w:t>
+        <w:t xml:space="preserve">Deploy SVR model for ongoing campaign optimization and prediction </w:t>
       </w:r>
+    </w:p>
+    <w:p>
+      <w:pPr>
+        <w:pStyle w:val="ListParagraph"/>
+        <w:numPr>
+          <w:ilvl w:val="0"/>
+          <w:numId w:val="26"/>
+        </w:numPr>
+        <w:spacing w:line="360" w:lineRule="auto"/>
+        <w:rPr>
+          <w:rFonts w:asciiTheme="majorHAnsi" w:hAnsiTheme="majorHAnsi" w:cstheme="majorHAnsi"/>
+        </w:rPr>
+      </w:pPr>
       <w:r>
         <w:rPr>
           <w:rFonts w:asciiTheme="majorHAnsi" w:hAnsiTheme="majorHAnsi" w:cstheme="majorHAnsi"/>
         </w:rPr>
-        <w:br/>
-        <w:t>- Introduce predictive analytics for future campaign forecasting.</w:t>
+        <w:t xml:space="preserve">Implement advanced time series forecasting for campaign timing optimization </w:t>
+      </w:r>
+    </w:p>
+    <w:p>
+      <w:pPr>
+        <w:pStyle w:val="ListParagraph"/>
+        <w:numPr>
+          <w:ilvl w:val="0"/>
+          <w:numId w:val="26"/>
+        </w:numPr>
+        <w:spacing w:line="360" w:lineRule="auto"/>
+        <w:rPr>
+          <w:rFonts w:asciiTheme="majorHAnsi" w:hAnsiTheme="majorHAnsi" w:cstheme="majorHAnsi"/>
+        </w:rPr>
+      </w:pPr>
+      <w:r>
+        <w:rPr>
+          <w:rFonts w:asciiTheme="majorHAnsi" w:hAnsiTheme="majorHAnsi" w:cstheme="majorHAnsi"/>
+        </w:rPr>
+        <w:t xml:space="preserve">Develop order-prediction models for customer segmentation </w:t>
+      </w:r>
+    </w:p>
+    <w:p>
+      <w:pPr>
+        <w:pStyle w:val="ListParagraph"/>
+        <w:numPr>
+          <w:ilvl w:val="0"/>
+          <w:numId w:val="26"/>
+        </w:numPr>
+        <w:spacing w:line="360" w:lineRule="auto"/>
+        <w:rPr>
+          <w:rFonts w:asciiTheme="majorHAnsi" w:hAnsiTheme="majorHAnsi" w:cstheme="majorHAnsi"/>
+        </w:rPr>
+      </w:pPr>
+      <w:r>
+        <w:rPr>
+          <w:rFonts w:asciiTheme="majorHAnsi" w:hAnsiTheme="majorHAnsi" w:cstheme="majorHAnsi"/>
+        </w:rPr>
+        <w:t>Create dashboard for real-time monitoring of orders-to-ROI relationships</w:t>
       </w:r>
     </w:p>
     <w:p>
@@ -1520,26 +2248,30 @@
         <w:rPr>
           <w:rFonts w:asciiTheme="majorHAnsi" w:hAnsiTheme="majorHAnsi" w:cstheme="majorHAnsi"/>
         </w:rPr>
-        <w:t xml:space="preserve">This report highlights the power of data-driven marketing strategy. By focusing on campaign efficiency and </w:t>
+        <w:t>This comprehensive analysis, validated through advanced SVR modeling and time series analysis, definitively demonstrates that social media campaigns are not just underperforming but actively inhibiting overall marketing ROI. The evidence shows that orders, not engagement metrics, drive successful marketing outcomes.</w:t>
       </w:r>
+    </w:p>
+    <w:p>
+      <w:pPr>
+        <w:spacing w:line="360" w:lineRule="auto"/>
+        <w:rPr>
+          <w:rFonts w:asciiTheme="majorHAnsi" w:hAnsiTheme="majorHAnsi" w:cstheme="majorHAnsi"/>
+        </w:rPr>
+      </w:pPr>
       <w:r>
         <w:rPr>
           <w:rFonts w:asciiTheme="majorHAnsi" w:hAnsiTheme="majorHAnsi" w:cstheme="majorHAnsi"/>
         </w:rPr>
-        <w:t xml:space="preserve">targeting </w:t>
+        <w:t>By focusing on order-generating campaigns and eliminating ineffective social media spending, the organization can achieve significant improvements in ROI. This data-driven approach will transform marketing from a cost center into a reliable profit driver, ensuring sustainable growth and marketing success.</w:t>
       </w:r>
-      <w:r>
-        <w:rPr>
-          <w:rFonts w:asciiTheme="majorHAnsi" w:hAnsiTheme="majorHAnsi" w:cstheme="majorHAnsi"/>
-        </w:rPr>
-        <w:t>the audience</w:t>
-      </w:r>
-      <w:r>
-        <w:rPr>
-          <w:rFonts w:asciiTheme="majorHAnsi" w:hAnsiTheme="majorHAnsi" w:cstheme="majorHAnsi"/>
-        </w:rPr>
-        <w:t>, the organization can shift from guesswork to insight-led execution. Prioritizing high-performing categories and optimizing underperformers will not only improve ROI but also position the company for sustained marketing success.</w:t>
-      </w:r>
+    </w:p>
+    <w:p>
+      <w:pPr>
+        <w:spacing w:line="360" w:lineRule="auto"/>
+        <w:rPr>
+          <w:rFonts w:asciiTheme="majorHAnsi" w:hAnsiTheme="majorHAnsi" w:cstheme="majorHAnsi"/>
+        </w:rPr>
+      </w:pPr>
     </w:p>
     <w:sectPr>
       <w:pgSz w:w="12240" w:h="15840"/>
@@ -1725,6 +2457,119 @@
     </w:lvl>
   </w:abstractNum>
   <w:abstractNum w:abstractNumId="9" w15:restartNumberingAfterBreak="0">
+    <w:nsid w:val="035B5B6B"/>
+    <w:multiLevelType w:val="hybridMultilevel"/>
+    <w:tmpl w:val="9CD05BD2"/>
+    <w:lvl w:ilvl="0" w:tplc="04090001">
+      <w:start w:val="1"/>
+      <w:numFmt w:val="bullet"/>
+      <w:lvlText w:val=""/>
+      <w:lvlJc w:val="left"/>
+      <w:pPr>
+        <w:ind w:left="720" w:hanging="360"/>
+      </w:pPr>
+      <w:rPr>
+        <w:rFonts w:ascii="Symbol" w:hAnsi="Symbol" w:hint="default"/>
+      </w:rPr>
+    </w:lvl>
+    <w:lvl w:ilvl="1" w:tplc="04090003" w:tentative="1">
+      <w:start w:val="1"/>
+      <w:numFmt w:val="bullet"/>
+      <w:lvlText w:val="o"/>
+      <w:lvlJc w:val="left"/>
+      <w:pPr>
+        <w:ind w:left="1440" w:hanging="360"/>
+      </w:pPr>
+      <w:rPr>
+        <w:rFonts w:ascii="Courier New" w:hAnsi="Courier New" w:cs="Courier New" w:hint="default"/>
+      </w:rPr>
+    </w:lvl>
+    <w:lvl w:ilvl="2" w:tplc="04090005" w:tentative="1">
+      <w:start w:val="1"/>
+      <w:numFmt w:val="bullet"/>
+      <w:lvlText w:val=""/>
+      <w:lvlJc w:val="left"/>
+      <w:pPr>
+        <w:ind w:left="2160" w:hanging="360"/>
+      </w:pPr>
+      <w:rPr>
+        <w:rFonts w:ascii="Wingdings" w:hAnsi="Wingdings" w:hint="default"/>
+      </w:rPr>
+    </w:lvl>
+    <w:lvl w:ilvl="3" w:tplc="04090001" w:tentative="1">
+      <w:start w:val="1"/>
+      <w:numFmt w:val="bullet"/>
+      <w:lvlText w:val=""/>
+      <w:lvlJc w:val="left"/>
+      <w:pPr>
+        <w:ind w:left="2880" w:hanging="360"/>
+      </w:pPr>
+      <w:rPr>
+        <w:rFonts w:ascii="Symbol" w:hAnsi="Symbol" w:hint="default"/>
+      </w:rPr>
+    </w:lvl>
+    <w:lvl w:ilvl="4" w:tplc="04090003" w:tentative="1">
+      <w:start w:val="1"/>
+      <w:numFmt w:val="bullet"/>
+      <w:lvlText w:val="o"/>
+      <w:lvlJc w:val="left"/>
+      <w:pPr>
+        <w:ind w:left="3600" w:hanging="360"/>
+      </w:pPr>
+      <w:rPr>
+        <w:rFonts w:ascii="Courier New" w:hAnsi="Courier New" w:cs="Courier New" w:hint="default"/>
+      </w:rPr>
+    </w:lvl>
+    <w:lvl w:ilvl="5" w:tplc="04090005" w:tentative="1">
+      <w:start w:val="1"/>
+      <w:numFmt w:val="bullet"/>
+      <w:lvlText w:val=""/>
+      <w:lvlJc w:val="left"/>
+      <w:pPr>
+        <w:ind w:left="4320" w:hanging="360"/>
+      </w:pPr>
+      <w:rPr>
+        <w:rFonts w:ascii="Wingdings" w:hAnsi="Wingdings" w:hint="default"/>
+      </w:rPr>
+    </w:lvl>
+    <w:lvl w:ilvl="6" w:tplc="04090001" w:tentative="1">
+      <w:start w:val="1"/>
+      <w:numFmt w:val="bullet"/>
+      <w:lvlText w:val=""/>
+      <w:lvlJc w:val="left"/>
+      <w:pPr>
+        <w:ind w:left="5040" w:hanging="360"/>
+      </w:pPr>
+      <w:rPr>
+        <w:rFonts w:ascii="Symbol" w:hAnsi="Symbol" w:hint="default"/>
+      </w:rPr>
+    </w:lvl>
+    <w:lvl w:ilvl="7" w:tplc="04090003" w:tentative="1">
+      <w:start w:val="1"/>
+      <w:numFmt w:val="bullet"/>
+      <w:lvlText w:val="o"/>
+      <w:lvlJc w:val="left"/>
+      <w:pPr>
+        <w:ind w:left="5760" w:hanging="360"/>
+      </w:pPr>
+      <w:rPr>
+        <w:rFonts w:ascii="Courier New" w:hAnsi="Courier New" w:cs="Courier New" w:hint="default"/>
+      </w:rPr>
+    </w:lvl>
+    <w:lvl w:ilvl="8" w:tplc="04090005" w:tentative="1">
+      <w:start w:val="1"/>
+      <w:numFmt w:val="bullet"/>
+      <w:lvlText w:val=""/>
+      <w:lvlJc w:val="left"/>
+      <w:pPr>
+        <w:ind w:left="6480" w:hanging="360"/>
+      </w:pPr>
+      <w:rPr>
+        <w:rFonts w:ascii="Wingdings" w:hAnsi="Wingdings" w:hint="default"/>
+      </w:rPr>
+    </w:lvl>
+  </w:abstractNum>
+  <w:abstractNum w:abstractNumId="10" w15:restartNumberingAfterBreak="0">
     <w:nsid w:val="09D02671"/>
     <w:multiLevelType w:val="hybridMultilevel"/>
     <w:tmpl w:val="DD02162C"/>
@@ -1837,7 +2682,7 @@
       </w:rPr>
     </w:lvl>
   </w:abstractNum>
-  <w:abstractNum w:abstractNumId="10" w15:restartNumberingAfterBreak="0">
+  <w:abstractNum w:abstractNumId="11" w15:restartNumberingAfterBreak="0">
     <w:nsid w:val="0FE16D8E"/>
     <w:multiLevelType w:val="hybridMultilevel"/>
     <w:tmpl w:val="55A885E6"/>
@@ -1950,7 +2795,7 @@
       </w:rPr>
     </w:lvl>
   </w:abstractNum>
-  <w:abstractNum w:abstractNumId="11" w15:restartNumberingAfterBreak="0">
+  <w:abstractNum w:abstractNumId="12" w15:restartNumberingAfterBreak="0">
     <w:nsid w:val="13820B25"/>
     <w:multiLevelType w:val="hybridMultilevel"/>
     <w:tmpl w:val="8A624CFE"/>
@@ -2063,7 +2908,7 @@
       </w:rPr>
     </w:lvl>
   </w:abstractNum>
-  <w:abstractNum w:abstractNumId="12" w15:restartNumberingAfterBreak="0">
+  <w:abstractNum w:abstractNumId="13" w15:restartNumberingAfterBreak="0">
     <w:nsid w:val="15312403"/>
     <w:multiLevelType w:val="hybridMultilevel"/>
     <w:tmpl w:val="96720890"/>
@@ -2176,7 +3021,7 @@
       </w:rPr>
     </w:lvl>
   </w:abstractNum>
-  <w:abstractNum w:abstractNumId="13" w15:restartNumberingAfterBreak="0">
+  <w:abstractNum w:abstractNumId="14" w15:restartNumberingAfterBreak="0">
     <w:nsid w:val="162D00AD"/>
     <w:multiLevelType w:val="multilevel"/>
     <w:tmpl w:val="4ACE2282"/>
@@ -2325,7 +3170,233 @@
       </w:rPr>
     </w:lvl>
   </w:abstractNum>
-  <w:abstractNum w:abstractNumId="14" w15:restartNumberingAfterBreak="0">
+  <w:abstractNum w:abstractNumId="15" w15:restartNumberingAfterBreak="0">
+    <w:nsid w:val="16E20716"/>
+    <w:multiLevelType w:val="hybridMultilevel"/>
+    <w:tmpl w:val="F3D6FC0C"/>
+    <w:lvl w:ilvl="0" w:tplc="04090001">
+      <w:start w:val="1"/>
+      <w:numFmt w:val="bullet"/>
+      <w:lvlText w:val=""/>
+      <w:lvlJc w:val="left"/>
+      <w:pPr>
+        <w:ind w:left="720" w:hanging="360"/>
+      </w:pPr>
+      <w:rPr>
+        <w:rFonts w:ascii="Symbol" w:hAnsi="Symbol" w:hint="default"/>
+      </w:rPr>
+    </w:lvl>
+    <w:lvl w:ilvl="1" w:tplc="04090003" w:tentative="1">
+      <w:start w:val="1"/>
+      <w:numFmt w:val="bullet"/>
+      <w:lvlText w:val="o"/>
+      <w:lvlJc w:val="left"/>
+      <w:pPr>
+        <w:ind w:left="1440" w:hanging="360"/>
+      </w:pPr>
+      <w:rPr>
+        <w:rFonts w:ascii="Courier New" w:hAnsi="Courier New" w:cs="Courier New" w:hint="default"/>
+      </w:rPr>
+    </w:lvl>
+    <w:lvl w:ilvl="2" w:tplc="04090005" w:tentative="1">
+      <w:start w:val="1"/>
+      <w:numFmt w:val="bullet"/>
+      <w:lvlText w:val=""/>
+      <w:lvlJc w:val="left"/>
+      <w:pPr>
+        <w:ind w:left="2160" w:hanging="360"/>
+      </w:pPr>
+      <w:rPr>
+        <w:rFonts w:ascii="Wingdings" w:hAnsi="Wingdings" w:hint="default"/>
+      </w:rPr>
+    </w:lvl>
+    <w:lvl w:ilvl="3" w:tplc="04090001" w:tentative="1">
+      <w:start w:val="1"/>
+      <w:numFmt w:val="bullet"/>
+      <w:lvlText w:val=""/>
+      <w:lvlJc w:val="left"/>
+      <w:pPr>
+        <w:ind w:left="2880" w:hanging="360"/>
+      </w:pPr>
+      <w:rPr>
+        <w:rFonts w:ascii="Symbol" w:hAnsi="Symbol" w:hint="default"/>
+      </w:rPr>
+    </w:lvl>
+    <w:lvl w:ilvl="4" w:tplc="04090003" w:tentative="1">
+      <w:start w:val="1"/>
+      <w:numFmt w:val="bullet"/>
+      <w:lvlText w:val="o"/>
+      <w:lvlJc w:val="left"/>
+      <w:pPr>
+        <w:ind w:left="3600" w:hanging="360"/>
+      </w:pPr>
+      <w:rPr>
+        <w:rFonts w:ascii="Courier New" w:hAnsi="Courier New" w:cs="Courier New" w:hint="default"/>
+      </w:rPr>
+    </w:lvl>
+    <w:lvl w:ilvl="5" w:tplc="04090005" w:tentative="1">
+      <w:start w:val="1"/>
+      <w:numFmt w:val="bullet"/>
+      <w:lvlText w:val=""/>
+      <w:lvlJc w:val="left"/>
+      <w:pPr>
+        <w:ind w:left="4320" w:hanging="360"/>
+      </w:pPr>
+      <w:rPr>
+        <w:rFonts w:ascii="Wingdings" w:hAnsi="Wingdings" w:hint="default"/>
+      </w:rPr>
+    </w:lvl>
+    <w:lvl w:ilvl="6" w:tplc="04090001" w:tentative="1">
+      <w:start w:val="1"/>
+      <w:numFmt w:val="bullet"/>
+      <w:lvlText w:val=""/>
+      <w:lvlJc w:val="left"/>
+      <w:pPr>
+        <w:ind w:left="5040" w:hanging="360"/>
+      </w:pPr>
+      <w:rPr>
+        <w:rFonts w:ascii="Symbol" w:hAnsi="Symbol" w:hint="default"/>
+      </w:rPr>
+    </w:lvl>
+    <w:lvl w:ilvl="7" w:tplc="04090003" w:tentative="1">
+      <w:start w:val="1"/>
+      <w:numFmt w:val="bullet"/>
+      <w:lvlText w:val="o"/>
+      <w:lvlJc w:val="left"/>
+      <w:pPr>
+        <w:ind w:left="5760" w:hanging="360"/>
+      </w:pPr>
+      <w:rPr>
+        <w:rFonts w:ascii="Courier New" w:hAnsi="Courier New" w:cs="Courier New" w:hint="default"/>
+      </w:rPr>
+    </w:lvl>
+    <w:lvl w:ilvl="8" w:tplc="04090005" w:tentative="1">
+      <w:start w:val="1"/>
+      <w:numFmt w:val="bullet"/>
+      <w:lvlText w:val=""/>
+      <w:lvlJc w:val="left"/>
+      <w:pPr>
+        <w:ind w:left="6480" w:hanging="360"/>
+      </w:pPr>
+      <w:rPr>
+        <w:rFonts w:ascii="Wingdings" w:hAnsi="Wingdings" w:hint="default"/>
+      </w:rPr>
+    </w:lvl>
+  </w:abstractNum>
+  <w:abstractNum w:abstractNumId="16" w15:restartNumberingAfterBreak="0">
+    <w:nsid w:val="255C7A83"/>
+    <w:multiLevelType w:val="hybridMultilevel"/>
+    <w:tmpl w:val="B2529CC4"/>
+    <w:lvl w:ilvl="0" w:tplc="04090001">
+      <w:start w:val="1"/>
+      <w:numFmt w:val="bullet"/>
+      <w:lvlText w:val=""/>
+      <w:lvlJc w:val="left"/>
+      <w:pPr>
+        <w:ind w:left="720" w:hanging="360"/>
+      </w:pPr>
+      <w:rPr>
+        <w:rFonts w:ascii="Symbol" w:hAnsi="Symbol" w:hint="default"/>
+      </w:rPr>
+    </w:lvl>
+    <w:lvl w:ilvl="1" w:tplc="04090003" w:tentative="1">
+      <w:start w:val="1"/>
+      <w:numFmt w:val="bullet"/>
+      <w:lvlText w:val="o"/>
+      <w:lvlJc w:val="left"/>
+      <w:pPr>
+        <w:ind w:left="1440" w:hanging="360"/>
+      </w:pPr>
+      <w:rPr>
+        <w:rFonts w:ascii="Courier New" w:hAnsi="Courier New" w:cs="Courier New" w:hint="default"/>
+      </w:rPr>
+    </w:lvl>
+    <w:lvl w:ilvl="2" w:tplc="04090005" w:tentative="1">
+      <w:start w:val="1"/>
+      <w:numFmt w:val="bullet"/>
+      <w:lvlText w:val=""/>
+      <w:lvlJc w:val="left"/>
+      <w:pPr>
+        <w:ind w:left="2160" w:hanging="360"/>
+      </w:pPr>
+      <w:rPr>
+        <w:rFonts w:ascii="Wingdings" w:hAnsi="Wingdings" w:hint="default"/>
+      </w:rPr>
+    </w:lvl>
+    <w:lvl w:ilvl="3" w:tplc="04090001" w:tentative="1">
+      <w:start w:val="1"/>
+      <w:numFmt w:val="bullet"/>
+      <w:lvlText w:val=""/>
+      <w:lvlJc w:val="left"/>
+      <w:pPr>
+        <w:ind w:left="2880" w:hanging="360"/>
+      </w:pPr>
+      <w:rPr>
+        <w:rFonts w:ascii="Symbol" w:hAnsi="Symbol" w:hint="default"/>
+      </w:rPr>
+    </w:lvl>
+    <w:lvl w:ilvl="4" w:tplc="04090003" w:tentative="1">
+      <w:start w:val="1"/>
+      <w:numFmt w:val="bullet"/>
+      <w:lvlText w:val="o"/>
+      <w:lvlJc w:val="left"/>
+      <w:pPr>
+        <w:ind w:left="3600" w:hanging="360"/>
+      </w:pPr>
+      <w:rPr>
+        <w:rFonts w:ascii="Courier New" w:hAnsi="Courier New" w:cs="Courier New" w:hint="default"/>
+      </w:rPr>
+    </w:lvl>
+    <w:lvl w:ilvl="5" w:tplc="04090005" w:tentative="1">
+      <w:start w:val="1"/>
+      <w:numFmt w:val="bullet"/>
+      <w:lvlText w:val=""/>
+      <w:lvlJc w:val="left"/>
+      <w:pPr>
+        <w:ind w:left="4320" w:hanging="360"/>
+      </w:pPr>
+      <w:rPr>
+        <w:rFonts w:ascii="Wingdings" w:hAnsi="Wingdings" w:hint="default"/>
+      </w:rPr>
+    </w:lvl>
+    <w:lvl w:ilvl="6" w:tplc="04090001" w:tentative="1">
+      <w:start w:val="1"/>
+      <w:numFmt w:val="bullet"/>
+      <w:lvlText w:val=""/>
+      <w:lvlJc w:val="left"/>
+      <w:pPr>
+        <w:ind w:left="5040" w:hanging="360"/>
+      </w:pPr>
+      <w:rPr>
+        <w:rFonts w:ascii="Symbol" w:hAnsi="Symbol" w:hint="default"/>
+      </w:rPr>
+    </w:lvl>
+    <w:lvl w:ilvl="7" w:tplc="04090003" w:tentative="1">
+      <w:start w:val="1"/>
+      <w:numFmt w:val="bullet"/>
+      <w:lvlText w:val="o"/>
+      <w:lvlJc w:val="left"/>
+      <w:pPr>
+        <w:ind w:left="5760" w:hanging="360"/>
+      </w:pPr>
+      <w:rPr>
+        <w:rFonts w:ascii="Courier New" w:hAnsi="Courier New" w:cs="Courier New" w:hint="default"/>
+      </w:rPr>
+    </w:lvl>
+    <w:lvl w:ilvl="8" w:tplc="04090005" w:tentative="1">
+      <w:start w:val="1"/>
+      <w:numFmt w:val="bullet"/>
+      <w:lvlText w:val=""/>
+      <w:lvlJc w:val="left"/>
+      <w:pPr>
+        <w:ind w:left="6480" w:hanging="360"/>
+      </w:pPr>
+      <w:rPr>
+        <w:rFonts w:ascii="Wingdings" w:hAnsi="Wingdings" w:hint="default"/>
+      </w:rPr>
+    </w:lvl>
+  </w:abstractNum>
+  <w:abstractNum w:abstractNumId="17" w15:restartNumberingAfterBreak="0">
     <w:nsid w:val="3E0509FB"/>
     <w:multiLevelType w:val="hybridMultilevel"/>
     <w:tmpl w:val="2CF2B942"/>
@@ -2438,7 +3509,391 @@
       </w:rPr>
     </w:lvl>
   </w:abstractNum>
-  <w:abstractNum w:abstractNumId="15" w15:restartNumberingAfterBreak="0">
+  <w:abstractNum w:abstractNumId="18" w15:restartNumberingAfterBreak="0">
+    <w:nsid w:val="3EEE5EDD"/>
+    <w:multiLevelType w:val="multilevel"/>
+    <w:tmpl w:val="0B145F92"/>
+    <w:lvl w:ilvl="0">
+      <w:start w:val="1"/>
+      <w:numFmt w:val="bullet"/>
+      <w:lvlText w:val=""/>
+      <w:lvlJc w:val="left"/>
+      <w:pPr>
+        <w:tabs>
+          <w:tab w:val="num" w:pos="720"/>
+        </w:tabs>
+        <w:ind w:left="720" w:hanging="360"/>
+      </w:pPr>
+      <w:rPr>
+        <w:rFonts w:ascii="Symbol" w:hAnsi="Symbol" w:hint="default"/>
+        <w:sz w:val="20"/>
+      </w:rPr>
+    </w:lvl>
+    <w:lvl w:ilvl="1" w:tentative="1">
+      <w:start w:val="1"/>
+      <w:numFmt w:val="bullet"/>
+      <w:lvlText w:val="o"/>
+      <w:lvlJc w:val="left"/>
+      <w:pPr>
+        <w:tabs>
+          <w:tab w:val="num" w:pos="1440"/>
+        </w:tabs>
+        <w:ind w:left="1440" w:hanging="360"/>
+      </w:pPr>
+      <w:rPr>
+        <w:rFonts w:ascii="Courier New" w:hAnsi="Courier New" w:hint="default"/>
+        <w:sz w:val="20"/>
+      </w:rPr>
+    </w:lvl>
+    <w:lvl w:ilvl="2" w:tentative="1">
+      <w:start w:val="1"/>
+      <w:numFmt w:val="bullet"/>
+      <w:lvlText w:val=""/>
+      <w:lvlJc w:val="left"/>
+      <w:pPr>
+        <w:tabs>
+          <w:tab w:val="num" w:pos="2160"/>
+        </w:tabs>
+        <w:ind w:left="2160" w:hanging="360"/>
+      </w:pPr>
+      <w:rPr>
+        <w:rFonts w:ascii="Wingdings" w:hAnsi="Wingdings" w:hint="default"/>
+        <w:sz w:val="20"/>
+      </w:rPr>
+    </w:lvl>
+    <w:lvl w:ilvl="3" w:tentative="1">
+      <w:start w:val="1"/>
+      <w:numFmt w:val="bullet"/>
+      <w:lvlText w:val=""/>
+      <w:lvlJc w:val="left"/>
+      <w:pPr>
+        <w:tabs>
+          <w:tab w:val="num" w:pos="2880"/>
+        </w:tabs>
+        <w:ind w:left="2880" w:hanging="360"/>
+      </w:pPr>
+      <w:rPr>
+        <w:rFonts w:ascii="Wingdings" w:hAnsi="Wingdings" w:hint="default"/>
+        <w:sz w:val="20"/>
+      </w:rPr>
+    </w:lvl>
+    <w:lvl w:ilvl="4" w:tentative="1">
+      <w:start w:val="1"/>
+      <w:numFmt w:val="bullet"/>
+      <w:lvlText w:val=""/>
+      <w:lvlJc w:val="left"/>
+      <w:pPr>
+        <w:tabs>
+          <w:tab w:val="num" w:pos="3600"/>
+        </w:tabs>
+        <w:ind w:left="3600" w:hanging="360"/>
+      </w:pPr>
+      <w:rPr>
+        <w:rFonts w:ascii="Wingdings" w:hAnsi="Wingdings" w:hint="default"/>
+        <w:sz w:val="20"/>
+      </w:rPr>
+    </w:lvl>
+    <w:lvl w:ilvl="5" w:tentative="1">
+      <w:start w:val="1"/>
+      <w:numFmt w:val="bullet"/>
+      <w:lvlText w:val=""/>
+      <w:lvlJc w:val="left"/>
+      <w:pPr>
+        <w:tabs>
+          <w:tab w:val="num" w:pos="4320"/>
+        </w:tabs>
+        <w:ind w:left="4320" w:hanging="360"/>
+      </w:pPr>
+      <w:rPr>
+        <w:rFonts w:ascii="Wingdings" w:hAnsi="Wingdings" w:hint="default"/>
+        <w:sz w:val="20"/>
+      </w:rPr>
+    </w:lvl>
+    <w:lvl w:ilvl="6" w:tentative="1">
+      <w:start w:val="1"/>
+      <w:numFmt w:val="bullet"/>
+      <w:lvlText w:val=""/>
+      <w:lvlJc w:val="left"/>
+      <w:pPr>
+        <w:tabs>
+          <w:tab w:val="num" w:pos="5040"/>
+        </w:tabs>
+        <w:ind w:left="5040" w:hanging="360"/>
+      </w:pPr>
+      <w:rPr>
+        <w:rFonts w:ascii="Wingdings" w:hAnsi="Wingdings" w:hint="default"/>
+        <w:sz w:val="20"/>
+      </w:rPr>
+    </w:lvl>
+    <w:lvl w:ilvl="7" w:tentative="1">
+      <w:start w:val="1"/>
+      <w:numFmt w:val="bullet"/>
+      <w:lvlText w:val=""/>
+      <w:lvlJc w:val="left"/>
+      <w:pPr>
+        <w:tabs>
+          <w:tab w:val="num" w:pos="5760"/>
+        </w:tabs>
+        <w:ind w:left="5760" w:hanging="360"/>
+      </w:pPr>
+      <w:rPr>
+        <w:rFonts w:ascii="Wingdings" w:hAnsi="Wingdings" w:hint="default"/>
+        <w:sz w:val="20"/>
+      </w:rPr>
+    </w:lvl>
+    <w:lvl w:ilvl="8" w:tentative="1">
+      <w:start w:val="1"/>
+      <w:numFmt w:val="bullet"/>
+      <w:lvlText w:val=""/>
+      <w:lvlJc w:val="left"/>
+      <w:pPr>
+        <w:tabs>
+          <w:tab w:val="num" w:pos="6480"/>
+        </w:tabs>
+        <w:ind w:left="6480" w:hanging="360"/>
+      </w:pPr>
+      <w:rPr>
+        <w:rFonts w:ascii="Wingdings" w:hAnsi="Wingdings" w:hint="default"/>
+        <w:sz w:val="20"/>
+      </w:rPr>
+    </w:lvl>
+  </w:abstractNum>
+  <w:abstractNum w:abstractNumId="19" w15:restartNumberingAfterBreak="0">
+    <w:nsid w:val="41937500"/>
+    <w:multiLevelType w:val="multilevel"/>
+    <w:tmpl w:val="827AE80C"/>
+    <w:lvl w:ilvl="0">
+      <w:start w:val="1"/>
+      <w:numFmt w:val="bullet"/>
+      <w:lvlText w:val=""/>
+      <w:lvlJc w:val="left"/>
+      <w:pPr>
+        <w:tabs>
+          <w:tab w:val="num" w:pos="720"/>
+        </w:tabs>
+        <w:ind w:left="720" w:hanging="360"/>
+      </w:pPr>
+      <w:rPr>
+        <w:rFonts w:ascii="Symbol" w:hAnsi="Symbol" w:hint="default"/>
+        <w:sz w:val="20"/>
+      </w:rPr>
+    </w:lvl>
+    <w:lvl w:ilvl="1" w:tentative="1">
+      <w:start w:val="1"/>
+      <w:numFmt w:val="bullet"/>
+      <w:lvlText w:val="o"/>
+      <w:lvlJc w:val="left"/>
+      <w:pPr>
+        <w:tabs>
+          <w:tab w:val="num" w:pos="1440"/>
+        </w:tabs>
+        <w:ind w:left="1440" w:hanging="360"/>
+      </w:pPr>
+      <w:rPr>
+        <w:rFonts w:ascii="Courier New" w:hAnsi="Courier New" w:hint="default"/>
+        <w:sz w:val="20"/>
+      </w:rPr>
+    </w:lvl>
+    <w:lvl w:ilvl="2" w:tentative="1">
+      <w:start w:val="1"/>
+      <w:numFmt w:val="bullet"/>
+      <w:lvlText w:val=""/>
+      <w:lvlJc w:val="left"/>
+      <w:pPr>
+        <w:tabs>
+          <w:tab w:val="num" w:pos="2160"/>
+        </w:tabs>
+        <w:ind w:left="2160" w:hanging="360"/>
+      </w:pPr>
+      <w:rPr>
+        <w:rFonts w:ascii="Wingdings" w:hAnsi="Wingdings" w:hint="default"/>
+        <w:sz w:val="20"/>
+      </w:rPr>
+    </w:lvl>
+    <w:lvl w:ilvl="3" w:tentative="1">
+      <w:start w:val="1"/>
+      <w:numFmt w:val="bullet"/>
+      <w:lvlText w:val=""/>
+      <w:lvlJc w:val="left"/>
+      <w:pPr>
+        <w:tabs>
+          <w:tab w:val="num" w:pos="2880"/>
+        </w:tabs>
+        <w:ind w:left="2880" w:hanging="360"/>
+      </w:pPr>
+      <w:rPr>
+        <w:rFonts w:ascii="Wingdings" w:hAnsi="Wingdings" w:hint="default"/>
+        <w:sz w:val="20"/>
+      </w:rPr>
+    </w:lvl>
+    <w:lvl w:ilvl="4" w:tentative="1">
+      <w:start w:val="1"/>
+      <w:numFmt w:val="bullet"/>
+      <w:lvlText w:val=""/>
+      <w:lvlJc w:val="left"/>
+      <w:pPr>
+        <w:tabs>
+          <w:tab w:val="num" w:pos="3600"/>
+        </w:tabs>
+        <w:ind w:left="3600" w:hanging="360"/>
+      </w:pPr>
+      <w:rPr>
+        <w:rFonts w:ascii="Wingdings" w:hAnsi="Wingdings" w:hint="default"/>
+        <w:sz w:val="20"/>
+      </w:rPr>
+    </w:lvl>
+    <w:lvl w:ilvl="5" w:tentative="1">
+      <w:start w:val="1"/>
+      <w:numFmt w:val="bullet"/>
+      <w:lvlText w:val=""/>
+      <w:lvlJc w:val="left"/>
+      <w:pPr>
+        <w:tabs>
+          <w:tab w:val="num" w:pos="4320"/>
+        </w:tabs>
+        <w:ind w:left="4320" w:hanging="360"/>
+      </w:pPr>
+      <w:rPr>
+        <w:rFonts w:ascii="Wingdings" w:hAnsi="Wingdings" w:hint="default"/>
+        <w:sz w:val="20"/>
+      </w:rPr>
+    </w:lvl>
+    <w:lvl w:ilvl="6" w:tentative="1">
+      <w:start w:val="1"/>
+      <w:numFmt w:val="bullet"/>
+      <w:lvlText w:val=""/>
+      <w:lvlJc w:val="left"/>
+      <w:pPr>
+        <w:tabs>
+          <w:tab w:val="num" w:pos="5040"/>
+        </w:tabs>
+        <w:ind w:left="5040" w:hanging="360"/>
+      </w:pPr>
+      <w:rPr>
+        <w:rFonts w:ascii="Wingdings" w:hAnsi="Wingdings" w:hint="default"/>
+        <w:sz w:val="20"/>
+      </w:rPr>
+    </w:lvl>
+    <w:lvl w:ilvl="7" w:tentative="1">
+      <w:start w:val="1"/>
+      <w:numFmt w:val="bullet"/>
+      <w:lvlText w:val=""/>
+      <w:lvlJc w:val="left"/>
+      <w:pPr>
+        <w:tabs>
+          <w:tab w:val="num" w:pos="5760"/>
+        </w:tabs>
+        <w:ind w:left="5760" w:hanging="360"/>
+      </w:pPr>
+      <w:rPr>
+        <w:rFonts w:ascii="Wingdings" w:hAnsi="Wingdings" w:hint="default"/>
+        <w:sz w:val="20"/>
+      </w:rPr>
+    </w:lvl>
+    <w:lvl w:ilvl="8" w:tentative="1">
+      <w:start w:val="1"/>
+      <w:numFmt w:val="bullet"/>
+      <w:lvlText w:val=""/>
+      <w:lvlJc w:val="left"/>
+      <w:pPr>
+        <w:tabs>
+          <w:tab w:val="num" w:pos="6480"/>
+        </w:tabs>
+        <w:ind w:left="6480" w:hanging="360"/>
+      </w:pPr>
+      <w:rPr>
+        <w:rFonts w:ascii="Wingdings" w:hAnsi="Wingdings" w:hint="default"/>
+        <w:sz w:val="20"/>
+      </w:rPr>
+    </w:lvl>
+  </w:abstractNum>
+  <w:abstractNum w:abstractNumId="20" w15:restartNumberingAfterBreak="0">
+    <w:nsid w:val="50325DB8"/>
+    <w:multiLevelType w:val="hybridMultilevel"/>
+    <w:tmpl w:val="262E392A"/>
+    <w:lvl w:ilvl="0" w:tplc="0409000F">
+      <w:start w:val="1"/>
+      <w:numFmt w:val="decimal"/>
+      <w:lvlText w:val="%1."/>
+      <w:lvlJc w:val="left"/>
+      <w:pPr>
+        <w:ind w:left="720" w:hanging="360"/>
+      </w:pPr>
+    </w:lvl>
+    <w:lvl w:ilvl="1" w:tplc="04090019" w:tentative="1">
+      <w:start w:val="1"/>
+      <w:numFmt w:val="lowerLetter"/>
+      <w:lvlText w:val="%2."/>
+      <w:lvlJc w:val="left"/>
+      <w:pPr>
+        <w:ind w:left="1440" w:hanging="360"/>
+      </w:pPr>
+    </w:lvl>
+    <w:lvl w:ilvl="2" w:tplc="0409001B" w:tentative="1">
+      <w:start w:val="1"/>
+      <w:numFmt w:val="lowerRoman"/>
+      <w:lvlText w:val="%3."/>
+      <w:lvlJc w:val="right"/>
+      <w:pPr>
+        <w:ind w:left="2160" w:hanging="180"/>
+      </w:pPr>
+    </w:lvl>
+    <w:lvl w:ilvl="3" w:tplc="0409000F" w:tentative="1">
+      <w:start w:val="1"/>
+      <w:numFmt w:val="decimal"/>
+      <w:lvlText w:val="%4."/>
+      <w:lvlJc w:val="left"/>
+      <w:pPr>
+        <w:ind w:left="2880" w:hanging="360"/>
+      </w:pPr>
+    </w:lvl>
+    <w:lvl w:ilvl="4" w:tplc="04090019" w:tentative="1">
+      <w:start w:val="1"/>
+      <w:numFmt w:val="lowerLetter"/>
+      <w:lvlText w:val="%5."/>
+      <w:lvlJc w:val="left"/>
+      <w:pPr>
+        <w:ind w:left="3600" w:hanging="360"/>
+      </w:pPr>
+    </w:lvl>
+    <w:lvl w:ilvl="5" w:tplc="0409001B" w:tentative="1">
+      <w:start w:val="1"/>
+      <w:numFmt w:val="lowerRoman"/>
+      <w:lvlText w:val="%6."/>
+      <w:lvlJc w:val="right"/>
+      <w:pPr>
+        <w:ind w:left="4320" w:hanging="180"/>
+      </w:pPr>
+    </w:lvl>
+    <w:lvl w:ilvl="6" w:tplc="0409000F" w:tentative="1">
+      <w:start w:val="1"/>
+      <w:numFmt w:val="decimal"/>
+      <w:lvlText w:val="%7."/>
+      <w:lvlJc w:val="left"/>
+      <w:pPr>
+        <w:ind w:left="5040" w:hanging="360"/>
+      </w:pPr>
+    </w:lvl>
+    <w:lvl w:ilvl="7" w:tplc="04090019" w:tentative="1">
+      <w:start w:val="1"/>
+      <w:numFmt w:val="lowerLetter"/>
+      <w:lvlText w:val="%8."/>
+      <w:lvlJc w:val="left"/>
+      <w:pPr>
+        <w:ind w:left="5760" w:hanging="360"/>
+      </w:pPr>
+    </w:lvl>
+    <w:lvl w:ilvl="8" w:tplc="0409001B" w:tentative="1">
+      <w:start w:val="1"/>
+      <w:numFmt w:val="lowerRoman"/>
+      <w:lvlText w:val="%9."/>
+      <w:lvlJc w:val="right"/>
+      <w:pPr>
+        <w:ind w:left="6480" w:hanging="180"/>
+      </w:pPr>
+    </w:lvl>
+  </w:abstractNum>
+  <w:abstractNum w:abstractNumId="21" w15:restartNumberingAfterBreak="0">
     <w:nsid w:val="5C184D2F"/>
     <w:multiLevelType w:val="multilevel"/>
     <w:tmpl w:val="9350CC3C"/>
@@ -2587,7 +4042,7 @@
       </w:rPr>
     </w:lvl>
   </w:abstractNum>
-  <w:abstractNum w:abstractNumId="16" w15:restartNumberingAfterBreak="0">
+  <w:abstractNum w:abstractNumId="22" w15:restartNumberingAfterBreak="0">
     <w:nsid w:val="5DEB5C8F"/>
     <w:multiLevelType w:val="hybridMultilevel"/>
     <w:tmpl w:val="43E8A72E"/>
@@ -2700,10 +4155,10 @@
       </w:rPr>
     </w:lvl>
   </w:abstractNum>
-  <w:abstractNum w:abstractNumId="17" w15:restartNumberingAfterBreak="0">
-    <w:nsid w:val="6B624DF9"/>
+  <w:abstractNum w:abstractNumId="23" w15:restartNumberingAfterBreak="0">
+    <w:nsid w:val="60D21384"/>
     <w:multiLevelType w:val="multilevel"/>
-    <w:tmpl w:val="3E66206C"/>
+    <w:tmpl w:val="EC38DB28"/>
     <w:lvl w:ilvl="0">
       <w:start w:val="1"/>
       <w:numFmt w:val="bullet"/>
@@ -2849,7 +4304,234 @@
       </w:rPr>
     </w:lvl>
   </w:abstractNum>
-  <w:abstractNum w:abstractNumId="18" w15:restartNumberingAfterBreak="0">
+  <w:abstractNum w:abstractNumId="24" w15:restartNumberingAfterBreak="0">
+    <w:nsid w:val="671A264E"/>
+    <w:multiLevelType w:val="hybridMultilevel"/>
+    <w:tmpl w:val="7E8C343C"/>
+    <w:lvl w:ilvl="0" w:tplc="0409000F">
+      <w:start w:val="1"/>
+      <w:numFmt w:val="decimal"/>
+      <w:lvlText w:val="%1."/>
+      <w:lvlJc w:val="left"/>
+      <w:pPr>
+        <w:ind w:left="2520" w:hanging="360"/>
+      </w:pPr>
+    </w:lvl>
+    <w:lvl w:ilvl="1" w:tplc="04090019" w:tentative="1">
+      <w:start w:val="1"/>
+      <w:numFmt w:val="lowerLetter"/>
+      <w:lvlText w:val="%2."/>
+      <w:lvlJc w:val="left"/>
+      <w:pPr>
+        <w:ind w:left="3240" w:hanging="360"/>
+      </w:pPr>
+    </w:lvl>
+    <w:lvl w:ilvl="2" w:tplc="0409001B" w:tentative="1">
+      <w:start w:val="1"/>
+      <w:numFmt w:val="lowerRoman"/>
+      <w:lvlText w:val="%3."/>
+      <w:lvlJc w:val="right"/>
+      <w:pPr>
+        <w:ind w:left="3960" w:hanging="180"/>
+      </w:pPr>
+    </w:lvl>
+    <w:lvl w:ilvl="3" w:tplc="0409000F" w:tentative="1">
+      <w:start w:val="1"/>
+      <w:numFmt w:val="decimal"/>
+      <w:lvlText w:val="%4."/>
+      <w:lvlJc w:val="left"/>
+      <w:pPr>
+        <w:ind w:left="4680" w:hanging="360"/>
+      </w:pPr>
+    </w:lvl>
+    <w:lvl w:ilvl="4" w:tplc="04090019" w:tentative="1">
+      <w:start w:val="1"/>
+      <w:numFmt w:val="lowerLetter"/>
+      <w:lvlText w:val="%5."/>
+      <w:lvlJc w:val="left"/>
+      <w:pPr>
+        <w:ind w:left="5400" w:hanging="360"/>
+      </w:pPr>
+    </w:lvl>
+    <w:lvl w:ilvl="5" w:tplc="0409001B" w:tentative="1">
+      <w:start w:val="1"/>
+      <w:numFmt w:val="lowerRoman"/>
+      <w:lvlText w:val="%6."/>
+      <w:lvlJc w:val="right"/>
+      <w:pPr>
+        <w:ind w:left="6120" w:hanging="180"/>
+      </w:pPr>
+    </w:lvl>
+    <w:lvl w:ilvl="6" w:tplc="0409000F" w:tentative="1">
+      <w:start w:val="1"/>
+      <w:numFmt w:val="decimal"/>
+      <w:lvlText w:val="%7."/>
+      <w:lvlJc w:val="left"/>
+      <w:pPr>
+        <w:ind w:left="6840" w:hanging="360"/>
+      </w:pPr>
+    </w:lvl>
+    <w:lvl w:ilvl="7" w:tplc="04090019" w:tentative="1">
+      <w:start w:val="1"/>
+      <w:numFmt w:val="lowerLetter"/>
+      <w:lvlText w:val="%8."/>
+      <w:lvlJc w:val="left"/>
+      <w:pPr>
+        <w:ind w:left="7560" w:hanging="360"/>
+      </w:pPr>
+    </w:lvl>
+    <w:lvl w:ilvl="8" w:tplc="0409001B" w:tentative="1">
+      <w:start w:val="1"/>
+      <w:numFmt w:val="lowerRoman"/>
+      <w:lvlText w:val="%9."/>
+      <w:lvlJc w:val="right"/>
+      <w:pPr>
+        <w:ind w:left="8280" w:hanging="180"/>
+      </w:pPr>
+    </w:lvl>
+  </w:abstractNum>
+  <w:abstractNum w:abstractNumId="25" w15:restartNumberingAfterBreak="0">
+    <w:nsid w:val="6B624DF9"/>
+    <w:multiLevelType w:val="multilevel"/>
+    <w:tmpl w:val="EFAE7320"/>
+    <w:lvl w:ilvl="0">
+      <w:start w:val="1"/>
+      <w:numFmt w:val="bullet"/>
+      <w:lvlText w:val=""/>
+      <w:lvlJc w:val="left"/>
+      <w:pPr>
+        <w:tabs>
+          <w:tab w:val="num" w:pos="720"/>
+        </w:tabs>
+        <w:ind w:left="720" w:hanging="360"/>
+      </w:pPr>
+      <w:rPr>
+        <w:rFonts w:ascii="Symbol" w:hAnsi="Symbol" w:hint="default"/>
+        <w:sz w:val="20"/>
+      </w:rPr>
+    </w:lvl>
+    <w:lvl w:ilvl="1">
+      <w:start w:val="6"/>
+      <w:numFmt w:val="bullet"/>
+      <w:lvlText w:val="-"/>
+      <w:lvlJc w:val="left"/>
+      <w:pPr>
+        <w:ind w:left="1440" w:hanging="360"/>
+      </w:pPr>
+      <w:rPr>
+        <w:rFonts w:ascii="Calibri" w:eastAsiaTheme="minorEastAsia" w:hAnsi="Calibri" w:cs="Calibri" w:hint="default"/>
+      </w:rPr>
+    </w:lvl>
+    <w:lvl w:ilvl="2">
+      <w:start w:val="1"/>
+      <w:numFmt w:val="decimal"/>
+      <w:lvlText w:val="%3."/>
+      <w:lvlJc w:val="left"/>
+      <w:pPr>
+        <w:ind w:left="2160" w:hanging="360"/>
+      </w:pPr>
+      <w:rPr>
+        <w:rFonts w:hint="default"/>
+      </w:rPr>
+    </w:lvl>
+    <w:lvl w:ilvl="3" w:tentative="1">
+      <w:start w:val="1"/>
+      <w:numFmt w:val="bullet"/>
+      <w:lvlText w:val=""/>
+      <w:lvlJc w:val="left"/>
+      <w:pPr>
+        <w:tabs>
+          <w:tab w:val="num" w:pos="2880"/>
+        </w:tabs>
+        <w:ind w:left="2880" w:hanging="360"/>
+      </w:pPr>
+      <w:rPr>
+        <w:rFonts w:ascii="Wingdings" w:hAnsi="Wingdings" w:hint="default"/>
+        <w:sz w:val="20"/>
+      </w:rPr>
+    </w:lvl>
+    <w:lvl w:ilvl="4" w:tentative="1">
+      <w:start w:val="1"/>
+      <w:numFmt w:val="bullet"/>
+      <w:lvlText w:val=""/>
+      <w:lvlJc w:val="left"/>
+      <w:pPr>
+        <w:tabs>
+          <w:tab w:val="num" w:pos="3600"/>
+        </w:tabs>
+        <w:ind w:left="3600" w:hanging="360"/>
+      </w:pPr>
+      <w:rPr>
+        <w:rFonts w:ascii="Wingdings" w:hAnsi="Wingdings" w:hint="default"/>
+        <w:sz w:val="20"/>
+      </w:rPr>
+    </w:lvl>
+    <w:lvl w:ilvl="5" w:tentative="1">
+      <w:start w:val="1"/>
+      <w:numFmt w:val="bullet"/>
+      <w:lvlText w:val=""/>
+      <w:lvlJc w:val="left"/>
+      <w:pPr>
+        <w:tabs>
+          <w:tab w:val="num" w:pos="4320"/>
+        </w:tabs>
+        <w:ind w:left="4320" w:hanging="360"/>
+      </w:pPr>
+      <w:rPr>
+        <w:rFonts w:ascii="Wingdings" w:hAnsi="Wingdings" w:hint="default"/>
+        <w:sz w:val="20"/>
+      </w:rPr>
+    </w:lvl>
+    <w:lvl w:ilvl="6" w:tentative="1">
+      <w:start w:val="1"/>
+      <w:numFmt w:val="bullet"/>
+      <w:lvlText w:val=""/>
+      <w:lvlJc w:val="left"/>
+      <w:pPr>
+        <w:tabs>
+          <w:tab w:val="num" w:pos="5040"/>
+        </w:tabs>
+        <w:ind w:left="5040" w:hanging="360"/>
+      </w:pPr>
+      <w:rPr>
+        <w:rFonts w:ascii="Wingdings" w:hAnsi="Wingdings" w:hint="default"/>
+        <w:sz w:val="20"/>
+      </w:rPr>
+    </w:lvl>
+    <w:lvl w:ilvl="7" w:tentative="1">
+      <w:start w:val="1"/>
+      <w:numFmt w:val="bullet"/>
+      <w:lvlText w:val=""/>
+      <w:lvlJc w:val="left"/>
+      <w:pPr>
+        <w:tabs>
+          <w:tab w:val="num" w:pos="5760"/>
+        </w:tabs>
+        <w:ind w:left="5760" w:hanging="360"/>
+      </w:pPr>
+      <w:rPr>
+        <w:rFonts w:ascii="Wingdings" w:hAnsi="Wingdings" w:hint="default"/>
+        <w:sz w:val="20"/>
+      </w:rPr>
+    </w:lvl>
+    <w:lvl w:ilvl="8" w:tentative="1">
+      <w:start w:val="1"/>
+      <w:numFmt w:val="bullet"/>
+      <w:lvlText w:val=""/>
+      <w:lvlJc w:val="left"/>
+      <w:pPr>
+        <w:tabs>
+          <w:tab w:val="num" w:pos="6480"/>
+        </w:tabs>
+        <w:ind w:left="6480" w:hanging="360"/>
+      </w:pPr>
+      <w:rPr>
+        <w:rFonts w:ascii="Wingdings" w:hAnsi="Wingdings" w:hint="default"/>
+        <w:sz w:val="20"/>
+      </w:rPr>
+    </w:lvl>
+  </w:abstractNum>
+  <w:abstractNum w:abstractNumId="26" w15:restartNumberingAfterBreak="0">
     <w:nsid w:val="72892FEA"/>
     <w:multiLevelType w:val="hybridMultilevel"/>
     <w:tmpl w:val="CE2CEE84"/>
@@ -2962,7 +4644,120 @@
       </w:rPr>
     </w:lvl>
   </w:abstractNum>
-  <w:abstractNum w:abstractNumId="19" w15:restartNumberingAfterBreak="0">
+  <w:abstractNum w:abstractNumId="27" w15:restartNumberingAfterBreak="0">
+    <w:nsid w:val="7A4E5CC6"/>
+    <w:multiLevelType w:val="hybridMultilevel"/>
+    <w:tmpl w:val="D048EFCA"/>
+    <w:lvl w:ilvl="0" w:tplc="04090001">
+      <w:start w:val="1"/>
+      <w:numFmt w:val="bullet"/>
+      <w:lvlText w:val=""/>
+      <w:lvlJc w:val="left"/>
+      <w:pPr>
+        <w:ind w:left="720" w:hanging="360"/>
+      </w:pPr>
+      <w:rPr>
+        <w:rFonts w:ascii="Symbol" w:hAnsi="Symbol" w:hint="default"/>
+      </w:rPr>
+    </w:lvl>
+    <w:lvl w:ilvl="1" w:tplc="04090003" w:tentative="1">
+      <w:start w:val="1"/>
+      <w:numFmt w:val="bullet"/>
+      <w:lvlText w:val="o"/>
+      <w:lvlJc w:val="left"/>
+      <w:pPr>
+        <w:ind w:left="1440" w:hanging="360"/>
+      </w:pPr>
+      <w:rPr>
+        <w:rFonts w:ascii="Courier New" w:hAnsi="Courier New" w:cs="Courier New" w:hint="default"/>
+      </w:rPr>
+    </w:lvl>
+    <w:lvl w:ilvl="2" w:tplc="04090005" w:tentative="1">
+      <w:start w:val="1"/>
+      <w:numFmt w:val="bullet"/>
+      <w:lvlText w:val=""/>
+      <w:lvlJc w:val="left"/>
+      <w:pPr>
+        <w:ind w:left="2160" w:hanging="360"/>
+      </w:pPr>
+      <w:rPr>
+        <w:rFonts w:ascii="Wingdings" w:hAnsi="Wingdings" w:hint="default"/>
+      </w:rPr>
+    </w:lvl>
+    <w:lvl w:ilvl="3" w:tplc="04090001" w:tentative="1">
+      <w:start w:val="1"/>
+      <w:numFmt w:val="bullet"/>
+      <w:lvlText w:val=""/>
+      <w:lvlJc w:val="left"/>
+      <w:pPr>
+        <w:ind w:left="2880" w:hanging="360"/>
+      </w:pPr>
+      <w:rPr>
+        <w:rFonts w:ascii="Symbol" w:hAnsi="Symbol" w:hint="default"/>
+      </w:rPr>
+    </w:lvl>
+    <w:lvl w:ilvl="4" w:tplc="04090003" w:tentative="1">
+      <w:start w:val="1"/>
+      <w:numFmt w:val="bullet"/>
+      <w:lvlText w:val="o"/>
+      <w:lvlJc w:val="left"/>
+      <w:pPr>
+        <w:ind w:left="3600" w:hanging="360"/>
+      </w:pPr>
+      <w:rPr>
+        <w:rFonts w:ascii="Courier New" w:hAnsi="Courier New" w:cs="Courier New" w:hint="default"/>
+      </w:rPr>
+    </w:lvl>
+    <w:lvl w:ilvl="5" w:tplc="04090005" w:tentative="1">
+      <w:start w:val="1"/>
+      <w:numFmt w:val="bullet"/>
+      <w:lvlText w:val=""/>
+      <w:lvlJc w:val="left"/>
+      <w:pPr>
+        <w:ind w:left="4320" w:hanging="360"/>
+      </w:pPr>
+      <w:rPr>
+        <w:rFonts w:ascii="Wingdings" w:hAnsi="Wingdings" w:hint="default"/>
+      </w:rPr>
+    </w:lvl>
+    <w:lvl w:ilvl="6" w:tplc="04090001" w:tentative="1">
+      <w:start w:val="1"/>
+      <w:numFmt w:val="bullet"/>
+      <w:lvlText w:val=""/>
+      <w:lvlJc w:val="left"/>
+      <w:pPr>
+        <w:ind w:left="5040" w:hanging="360"/>
+      </w:pPr>
+      <w:rPr>
+        <w:rFonts w:ascii="Symbol" w:hAnsi="Symbol" w:hint="default"/>
+      </w:rPr>
+    </w:lvl>
+    <w:lvl w:ilvl="7" w:tplc="04090003" w:tentative="1">
+      <w:start w:val="1"/>
+      <w:numFmt w:val="bullet"/>
+      <w:lvlText w:val="o"/>
+      <w:lvlJc w:val="left"/>
+      <w:pPr>
+        <w:ind w:left="5760" w:hanging="360"/>
+      </w:pPr>
+      <w:rPr>
+        <w:rFonts w:ascii="Courier New" w:hAnsi="Courier New" w:cs="Courier New" w:hint="default"/>
+      </w:rPr>
+    </w:lvl>
+    <w:lvl w:ilvl="8" w:tplc="04090005" w:tentative="1">
+      <w:start w:val="1"/>
+      <w:numFmt w:val="bullet"/>
+      <w:lvlText w:val=""/>
+      <w:lvlJc w:val="left"/>
+      <w:pPr>
+        <w:ind w:left="6480" w:hanging="360"/>
+      </w:pPr>
+      <w:rPr>
+        <w:rFonts w:ascii="Wingdings" w:hAnsi="Wingdings" w:hint="default"/>
+      </w:rPr>
+    </w:lvl>
+  </w:abstractNum>
+  <w:abstractNum w:abstractNumId="28" w15:restartNumberingAfterBreak="0">
     <w:nsid w:val="7FEA15FF"/>
     <w:multiLevelType w:val="multilevel"/>
     <w:tmpl w:val="3E76C3E8"/>
@@ -3139,37 +4934,64 @@
     <w:abstractNumId w:val="0"/>
   </w:num>
   <w:num w:numId="10" w16cid:durableId="1538589578">
+    <w:abstractNumId w:val="21"/>
+  </w:num>
+  <w:num w:numId="11" w16cid:durableId="630526157">
+    <w:abstractNumId w:val="28"/>
+  </w:num>
+  <w:num w:numId="12" w16cid:durableId="217329939">
+    <w:abstractNumId w:val="14"/>
+  </w:num>
+  <w:num w:numId="13" w16cid:durableId="636688865">
+    <w:abstractNumId w:val="25"/>
+  </w:num>
+  <w:num w:numId="14" w16cid:durableId="948703985">
+    <w:abstractNumId w:val="22"/>
+  </w:num>
+  <w:num w:numId="15" w16cid:durableId="1712538354">
+    <w:abstractNumId w:val="26"/>
+  </w:num>
+  <w:num w:numId="16" w16cid:durableId="1017459813">
+    <w:abstractNumId w:val="17"/>
+  </w:num>
+  <w:num w:numId="17" w16cid:durableId="937326153">
+    <w:abstractNumId w:val="13"/>
+  </w:num>
+  <w:num w:numId="18" w16cid:durableId="1795321640">
+    <w:abstractNumId w:val="11"/>
+  </w:num>
+  <w:num w:numId="19" w16cid:durableId="1127889820">
+    <w:abstractNumId w:val="10"/>
+  </w:num>
+  <w:num w:numId="20" w16cid:durableId="747338840">
+    <w:abstractNumId w:val="12"/>
+  </w:num>
+  <w:num w:numId="21" w16cid:durableId="564611632">
+    <w:abstractNumId w:val="23"/>
+  </w:num>
+  <w:num w:numId="22" w16cid:durableId="1793473869">
+    <w:abstractNumId w:val="19"/>
+  </w:num>
+  <w:num w:numId="23" w16cid:durableId="2117826471">
+    <w:abstractNumId w:val="18"/>
+  </w:num>
+  <w:num w:numId="24" w16cid:durableId="763841451">
     <w:abstractNumId w:val="15"/>
   </w:num>
-  <w:num w:numId="11" w16cid:durableId="630526157">
-    <w:abstractNumId w:val="19"/>
-  </w:num>
-  <w:num w:numId="12" w16cid:durableId="217329939">
-    <w:abstractNumId w:val="13"/>
-  </w:num>
-  <w:num w:numId="13" w16cid:durableId="636688865">
-    <w:abstractNumId w:val="17"/>
-  </w:num>
-  <w:num w:numId="14" w16cid:durableId="948703985">
+  <w:num w:numId="25" w16cid:durableId="1373919728">
     <w:abstractNumId w:val="16"/>
   </w:num>
-  <w:num w:numId="15" w16cid:durableId="1712538354">
-    <w:abstractNumId w:val="18"/>
-  </w:num>
-  <w:num w:numId="16" w16cid:durableId="1017459813">
-    <w:abstractNumId w:val="14"/>
-  </w:num>
-  <w:num w:numId="17" w16cid:durableId="937326153">
-    <w:abstractNumId w:val="12"/>
-  </w:num>
-  <w:num w:numId="18" w16cid:durableId="1795321640">
-    <w:abstractNumId w:val="10"/>
-  </w:num>
-  <w:num w:numId="19" w16cid:durableId="1127889820">
+  <w:num w:numId="26" w16cid:durableId="152573505">
     <w:abstractNumId w:val="9"/>
   </w:num>
-  <w:num w:numId="20" w16cid:durableId="747338840">
-    <w:abstractNumId w:val="11"/>
+  <w:num w:numId="27" w16cid:durableId="900023860">
+    <w:abstractNumId w:val="27"/>
+  </w:num>
+  <w:num w:numId="28" w16cid:durableId="193658921">
+    <w:abstractNumId w:val="20"/>
+  </w:num>
+  <w:num w:numId="29" w16cid:durableId="1236285169">
+    <w:abstractNumId w:val="24"/>
   </w:num>
 </w:numbering>
 </file>

</xml_diff>